<commit_message>
cosmetic tweaks and documentation
</commit_message>
<xml_diff>
--- a/hw1ds/Code_documentation.docx
+++ b/hw1ds/Code_documentation.docx
@@ -16,7 +16,6 @@
           <w:lang w:val="en-US"/>
         </w:rPr>
       </w:pPr>
-      <w:proofErr w:type="spellStart"/>
       <w:r>
         <w:rPr>
           <w:rFonts w:ascii="David" w:hAnsi="David" w:cs="David"/>
@@ -28,21 +27,7 @@
           <w:rtl/>
           <w:lang w:val="en-US"/>
         </w:rPr>
-        <w:t>פרוייקט</w:t>
-      </w:r>
-      <w:proofErr w:type="spellEnd"/>
-      <w:r>
-        <w:rPr>
-          <w:rFonts w:ascii="David" w:hAnsi="David" w:cs="David"/>
-          <w:b/>
-          <w:bCs/>
-          <w:sz w:val="28"/>
-          <w:szCs w:val="28"/>
-          <w:u w:val="single"/>
-          <w:rtl/>
-          <w:lang w:val="en-US"/>
-        </w:rPr>
-        <w:t xml:space="preserve"> מס' 1 – עץ דרגות</w:t>
+        <w:t>פרוייקט מס' 1 – עץ דרגות</w:t>
       </w:r>
     </w:p>
     <w:p>
@@ -409,7 +394,6 @@
         </w:rPr>
         <w:t xml:space="preserve"> </w:t>
       </w:r>
-      <w:proofErr w:type="gramStart"/>
       <w:r>
         <w:rPr>
           <w:rFonts w:asciiTheme="majorBidi" w:eastAsiaTheme="minorEastAsia" w:hAnsiTheme="majorBidi" w:cstheme="majorBidi"/>
@@ -427,18 +411,7 @@
           <w:rtl/>
           <w:lang w:val="en-US"/>
         </w:rPr>
-        <w:t>קריאה</w:t>
-      </w:r>
-      <w:proofErr w:type="gramEnd"/>
-      <w:r>
-        <w:rPr>
-          <w:rFonts w:asciiTheme="majorBidi" w:eastAsiaTheme="minorEastAsia" w:hAnsiTheme="majorBidi" w:cstheme="majorBidi" w:hint="cs"/>
-          <w:sz w:val="28"/>
-          <w:szCs w:val="28"/>
-          <w:rtl/>
-          <w:lang w:val="en-US"/>
-        </w:rPr>
-        <w:t xml:space="preserve"> לפונקציות </w:t>
+        <w:t xml:space="preserve">קריאה לפונקציות </w:t>
       </w:r>
       <m:oMath>
         <m:r>
@@ -643,7 +616,6 @@
         <w:spacing w:line="360" w:lineRule="auto"/>
         <w:rPr>
           <w:rFonts w:asciiTheme="majorBidi" w:hAnsiTheme="majorBidi" w:cstheme="majorBidi"/>
-          <w:color w:val="FF0000"/>
           <w:sz w:val="28"/>
           <w:szCs w:val="28"/>
           <w:lang w:val="en-US"/>
@@ -656,7 +628,6 @@
           </m:rPr>
           <w:rPr>
             <w:rFonts w:ascii="Cambria Math" w:hAnsi="Cambria Math" w:cstheme="majorBidi"/>
-            <w:color w:val="FF0000"/>
             <w:sz w:val="28"/>
             <w:szCs w:val="28"/>
             <w:lang w:val="en-US"/>
@@ -671,7 +642,6 @@
                 <w:b/>
                 <w:bCs/>
                 <w:i/>
-                <w:color w:val="FF0000"/>
                 <w:sz w:val="28"/>
                 <w:szCs w:val="28"/>
                 <w:lang w:val="en-US"/>
@@ -685,7 +655,6 @@
               </m:rPr>
               <w:rPr>
                 <w:rFonts w:ascii="Cambria Math" w:hAnsi="Cambria Math" w:cstheme="majorBidi"/>
-                <w:color w:val="FF0000"/>
                 <w:sz w:val="28"/>
                 <w:szCs w:val="28"/>
                 <w:lang w:val="en-US"/>
@@ -700,7 +669,6 @@
           </m:rPr>
           <w:rPr>
             <w:rFonts w:ascii="Cambria Math" w:hAnsi="Cambria Math" w:cstheme="majorBidi"/>
-            <w:color w:val="FF0000"/>
             <w:sz w:val="28"/>
             <w:szCs w:val="28"/>
             <w:lang w:val="en-US"/>
@@ -713,7 +681,6 @@
           <w:rFonts w:asciiTheme="majorBidi" w:eastAsiaTheme="minorEastAsia" w:hAnsiTheme="majorBidi" w:cstheme="majorBidi" w:hint="cs"/>
           <w:b/>
           <w:bCs/>
-          <w:color w:val="FF0000"/>
           <w:sz w:val="28"/>
           <w:szCs w:val="28"/>
           <w:rtl/>
@@ -726,7 +693,6 @@
           <w:rFonts w:asciiTheme="majorBidi" w:eastAsiaTheme="minorEastAsia" w:hAnsiTheme="majorBidi" w:cstheme="majorBidi" w:hint="cs"/>
           <w:b/>
           <w:bCs/>
-          <w:color w:val="FF0000"/>
           <w:sz w:val="28"/>
           <w:szCs w:val="28"/>
           <w:rtl/>
@@ -737,7 +703,6 @@
       <w:r>
         <w:rPr>
           <w:rFonts w:asciiTheme="majorBidi" w:eastAsiaTheme="minorEastAsia" w:hAnsiTheme="majorBidi" w:cstheme="majorBidi" w:hint="cs"/>
-          <w:color w:val="FF0000"/>
           <w:sz w:val="28"/>
           <w:szCs w:val="28"/>
           <w:rtl/>
@@ -748,7 +713,6 @@
       <w:r>
         <w:rPr>
           <w:rFonts w:asciiTheme="majorBidi" w:hAnsiTheme="majorBidi" w:cstheme="majorBidi" w:hint="cs"/>
-          <w:color w:val="FF0000"/>
           <w:sz w:val="28"/>
           <w:szCs w:val="28"/>
           <w:rtl/>
@@ -768,7 +732,6 @@
         <w:spacing w:line="360" w:lineRule="auto"/>
         <w:rPr>
           <w:rFonts w:asciiTheme="majorBidi" w:hAnsiTheme="majorBidi" w:cstheme="majorBidi"/>
-          <w:color w:val="FF0000"/>
           <w:sz w:val="28"/>
           <w:szCs w:val="28"/>
           <w:lang w:val="en-US"/>
@@ -777,7 +740,6 @@
       <w:r>
         <w:rPr>
           <w:rFonts w:asciiTheme="majorBidi" w:hAnsiTheme="majorBidi" w:cstheme="majorBidi" w:hint="cs"/>
-          <w:color w:val="FF0000"/>
           <w:sz w:val="28"/>
           <w:szCs w:val="28"/>
           <w:rtl/>
@@ -789,7 +751,6 @@
         <m:r>
           <w:rPr>
             <w:rFonts w:ascii="Cambria Math" w:hAnsi="Cambria Math" w:cstheme="majorBidi"/>
-            <w:color w:val="FF0000"/>
             <w:sz w:val="28"/>
             <w:szCs w:val="28"/>
             <w:lang w:val="en-US"/>
@@ -800,7 +761,6 @@
       <w:r>
         <w:rPr>
           <w:rFonts w:asciiTheme="majorBidi" w:eastAsiaTheme="minorEastAsia" w:hAnsiTheme="majorBidi" w:cstheme="majorBidi" w:hint="cs"/>
-          <w:color w:val="FF0000"/>
           <w:sz w:val="28"/>
           <w:szCs w:val="28"/>
           <w:rtl/>
@@ -811,7 +771,6 @@
       <w:r>
         <w:rPr>
           <w:rFonts w:asciiTheme="majorBidi" w:eastAsiaTheme="minorEastAsia" w:hAnsiTheme="majorBidi" w:cstheme="majorBidi" w:hint="cs"/>
-          <w:color w:val="FF0000"/>
           <w:sz w:val="28"/>
           <w:szCs w:val="28"/>
           <w:rtl/>
@@ -823,7 +782,6 @@
         <m:r>
           <w:rPr>
             <w:rFonts w:ascii="Cambria Math" w:eastAsiaTheme="minorEastAsia" w:hAnsi="Cambria Math" w:cstheme="majorBidi"/>
-            <w:color w:val="FF0000"/>
             <w:sz w:val="28"/>
             <w:szCs w:val="28"/>
             <w:lang w:val="en-US"/>
@@ -834,7 +792,16 @@
       <w:r>
         <w:rPr>
           <w:rFonts w:asciiTheme="majorBidi" w:eastAsiaTheme="minorEastAsia" w:hAnsiTheme="majorBidi" w:cstheme="majorBidi" w:hint="cs"/>
-          <w:color w:val="FF0000"/>
+          <w:sz w:val="28"/>
+          <w:szCs w:val="28"/>
+          <w:rtl/>
+          <w:lang w:val="en-US"/>
+        </w:rPr>
+        <w:t xml:space="preserve"> , אם קיימת כבר צומת מתאימה נעצור פה ואחרת נמשיך לשלב הבא</w:t>
+      </w:r>
+      <w:r>
+        <w:rPr>
+          <w:rFonts w:asciiTheme="majorBidi" w:eastAsiaTheme="minorEastAsia" w:hAnsiTheme="majorBidi" w:cstheme="majorBidi" w:hint="cs"/>
           <w:sz w:val="28"/>
           <w:szCs w:val="28"/>
           <w:rtl/>
@@ -854,7 +821,6 @@
         <w:spacing w:line="360" w:lineRule="auto"/>
         <w:rPr>
           <w:rFonts w:asciiTheme="majorBidi" w:hAnsiTheme="majorBidi" w:cstheme="majorBidi"/>
-          <w:color w:val="FF0000"/>
           <w:sz w:val="28"/>
           <w:szCs w:val="28"/>
           <w:lang w:val="en-US"/>
@@ -863,7 +829,6 @@
       <w:r>
         <w:rPr>
           <w:rFonts w:asciiTheme="majorBidi" w:hAnsiTheme="majorBidi" w:cstheme="majorBidi" w:hint="cs"/>
-          <w:color w:val="FF0000"/>
           <w:sz w:val="28"/>
           <w:szCs w:val="28"/>
           <w:rtl/>
@@ -874,7 +839,6 @@
       <w:r>
         <w:rPr>
           <w:rFonts w:asciiTheme="majorBidi" w:hAnsiTheme="majorBidi" w:cstheme="majorBidi" w:hint="cs"/>
-          <w:color w:val="FF0000"/>
           <w:sz w:val="28"/>
           <w:szCs w:val="28"/>
           <w:rtl/>
@@ -885,7 +849,6 @@
       <w:r>
         <w:rPr>
           <w:rFonts w:asciiTheme="majorBidi" w:hAnsiTheme="majorBidi" w:cstheme="majorBidi" w:hint="cs"/>
-          <w:color w:val="FF0000"/>
           <w:sz w:val="28"/>
           <w:szCs w:val="28"/>
           <w:rtl/>
@@ -896,7 +859,6 @@
       <w:r>
         <w:rPr>
           <w:rFonts w:asciiTheme="majorBidi" w:hAnsiTheme="majorBidi" w:cstheme="majorBidi" w:hint="cs"/>
-          <w:color w:val="FF0000"/>
           <w:sz w:val="28"/>
           <w:szCs w:val="28"/>
           <w:rtl/>
@@ -907,7 +869,6 @@
       <w:r>
         <w:rPr>
           <w:rFonts w:asciiTheme="majorBidi" w:hAnsiTheme="majorBidi" w:cstheme="majorBidi" w:hint="cs"/>
-          <w:color w:val="FF0000"/>
           <w:sz w:val="28"/>
           <w:szCs w:val="28"/>
           <w:rtl/>
@@ -918,7 +879,6 @@
       <w:r>
         <w:rPr>
           <w:rFonts w:asciiTheme="majorBidi" w:hAnsiTheme="majorBidi" w:cstheme="majorBidi" w:hint="cs"/>
-          <w:color w:val="FF0000"/>
           <w:sz w:val="28"/>
           <w:szCs w:val="28"/>
           <w:rtl/>
@@ -929,7 +889,6 @@
       <w:r>
         <w:rPr>
           <w:rFonts w:asciiTheme="majorBidi" w:hAnsiTheme="majorBidi" w:cstheme="majorBidi" w:hint="cs"/>
-          <w:color w:val="FF0000"/>
           <w:sz w:val="28"/>
           <w:szCs w:val="28"/>
           <w:rtl/>
@@ -940,7 +899,6 @@
       <w:r>
         <w:rPr>
           <w:rFonts w:asciiTheme="majorBidi" w:hAnsiTheme="majorBidi" w:cstheme="majorBidi" w:hint="cs"/>
-          <w:color w:val="FF0000"/>
           <w:sz w:val="28"/>
           <w:szCs w:val="28"/>
           <w:rtl/>
@@ -952,7 +910,6 @@
         <m:r>
           <w:rPr>
             <w:rFonts w:ascii="Cambria Math" w:hAnsi="Cambria Math" w:cstheme="majorBidi"/>
-            <w:color w:val="FF0000"/>
             <w:sz w:val="28"/>
             <w:szCs w:val="28"/>
             <w:lang w:val="en-US"/>
@@ -963,7 +920,6 @@
       <w:r>
         <w:rPr>
           <w:rFonts w:asciiTheme="majorBidi" w:eastAsiaTheme="minorEastAsia" w:hAnsiTheme="majorBidi" w:cstheme="majorBidi" w:hint="cs"/>
-          <w:color w:val="FF0000"/>
           <w:sz w:val="28"/>
           <w:szCs w:val="28"/>
           <w:rtl/>
@@ -983,7 +939,6 @@
         <w:spacing w:line="360" w:lineRule="auto"/>
         <w:rPr>
           <w:rFonts w:asciiTheme="majorBidi" w:hAnsiTheme="majorBidi" w:cstheme="majorBidi"/>
-          <w:color w:val="FF0000"/>
           <w:sz w:val="28"/>
           <w:szCs w:val="28"/>
           <w:lang w:val="en-US"/>
@@ -992,7 +947,6 @@
       <w:r>
         <w:rPr>
           <w:rFonts w:asciiTheme="majorBidi" w:hAnsiTheme="majorBidi" w:cstheme="majorBidi" w:hint="cs"/>
-          <w:color w:val="FF0000"/>
           <w:sz w:val="28"/>
           <w:szCs w:val="28"/>
           <w:rtl/>
@@ -1003,7 +957,6 @@
       <w:r>
         <w:rPr>
           <w:rFonts w:asciiTheme="majorBidi" w:hAnsiTheme="majorBidi" w:cstheme="majorBidi"/>
-          <w:color w:val="FF0000"/>
           <w:sz w:val="28"/>
           <w:szCs w:val="28"/>
           <w:rtl/>
@@ -1014,7 +967,6 @@
       <w:r>
         <w:rPr>
           <w:rFonts w:asciiTheme="majorBidi" w:hAnsiTheme="majorBidi" w:cstheme="majorBidi" w:hint="cs"/>
-          <w:color w:val="FF0000"/>
           <w:sz w:val="28"/>
           <w:szCs w:val="28"/>
           <w:rtl/>
@@ -1025,7 +977,6 @@
       <w:r>
         <w:rPr>
           <w:rFonts w:asciiTheme="majorBidi" w:hAnsiTheme="majorBidi" w:cstheme="majorBidi" w:hint="cs"/>
-          <w:color w:val="FF0000"/>
           <w:sz w:val="28"/>
           <w:szCs w:val="28"/>
           <w:rtl/>
@@ -1045,7 +996,6 @@
         <w:spacing w:line="360" w:lineRule="auto"/>
         <w:rPr>
           <w:rFonts w:asciiTheme="majorBidi" w:hAnsiTheme="majorBidi" w:cstheme="majorBidi"/>
-          <w:color w:val="FF0000"/>
           <w:sz w:val="28"/>
           <w:szCs w:val="28"/>
           <w:lang w:val="en-US"/>
@@ -1054,29 +1004,46 @@
       <w:r>
         <w:rPr>
           <w:rFonts w:asciiTheme="majorBidi" w:hAnsiTheme="majorBidi" w:cstheme="majorBidi" w:hint="cs"/>
-          <w:color w:val="FF0000"/>
-          <w:sz w:val="28"/>
-          <w:szCs w:val="28"/>
-          <w:rtl/>
-          <w:lang w:val="en-US"/>
-        </w:rPr>
-        <w:t>נצטרך לעבור על המסלול מהצומת שהוכנס עד השורש ולבדוק אם קיימת צומת במסלול זה שד</w:t>
+          <w:sz w:val="28"/>
+          <w:szCs w:val="28"/>
+          <w:rtl/>
+          <w:lang w:val="en-US"/>
+        </w:rPr>
+        <w:t xml:space="preserve">נצטרך לעבור על המסלול מהצומת שהוכנס עד השורש </w:t>
       </w:r>
       <w:r>
         <w:rPr>
           <w:rFonts w:asciiTheme="majorBidi" w:hAnsiTheme="majorBidi" w:cstheme="majorBidi" w:hint="cs"/>
-          <w:color w:val="FF0000"/>
-          <w:sz w:val="28"/>
-          <w:szCs w:val="28"/>
-          <w:rtl/>
-          <w:lang w:val="en-US"/>
-        </w:rPr>
-        <w:t>ורשת איזון. במקרה הגרוע השורש צריך לאזן את השורש, ולכן נ</w:t>
+          <w:sz w:val="28"/>
+          <w:szCs w:val="28"/>
+          <w:rtl/>
+          <w:lang w:val="en-US"/>
+        </w:rPr>
+        <w:t xml:space="preserve">או עד שנגיע לצומת שלא דורשת איזון </w:t>
       </w:r>
       <w:r>
         <w:rPr>
           <w:rFonts w:asciiTheme="majorBidi" w:hAnsiTheme="majorBidi" w:cstheme="majorBidi" w:hint="cs"/>
-          <w:color w:val="FF0000"/>
+          <w:sz w:val="28"/>
+          <w:szCs w:val="28"/>
+          <w:rtl/>
+          <w:lang w:val="en-US"/>
+        </w:rPr>
+        <w:t>ולבדוק אם קיימת צומת במסלול זה שד</w:t>
+      </w:r>
+      <w:r>
+        <w:rPr>
+          <w:rFonts w:asciiTheme="majorBidi" w:hAnsiTheme="majorBidi" w:cstheme="majorBidi" w:hint="cs"/>
+          <w:sz w:val="28"/>
+          <w:szCs w:val="28"/>
+          <w:rtl/>
+          <w:lang w:val="en-US"/>
+        </w:rPr>
+        <w:t>ורשת איזון. במקרה הגרוע צריך לאזן את השורש, ולכן נ</w:t>
+      </w:r>
+      <w:r>
+        <w:rPr>
+          <w:rFonts w:asciiTheme="majorBidi" w:hAnsiTheme="majorBidi" w:cstheme="majorBidi" w:hint="cs"/>
           <w:sz w:val="28"/>
           <w:szCs w:val="28"/>
           <w:rtl/>
@@ -1088,7 +1055,6 @@
         <m:r>
           <w:rPr>
             <w:rFonts w:ascii="Cambria Math" w:hAnsi="Cambria Math" w:cstheme="majorBidi"/>
-            <w:color w:val="FF0000"/>
             <w:sz w:val="28"/>
             <w:szCs w:val="28"/>
             <w:lang w:val="en-US"/>
@@ -1099,7 +1065,6 @@
       <w:r>
         <w:rPr>
           <w:rFonts w:asciiTheme="majorBidi" w:eastAsiaTheme="minorEastAsia" w:hAnsiTheme="majorBidi" w:cstheme="majorBidi" w:hint="cs"/>
-          <w:color w:val="FF0000"/>
           <w:sz w:val="28"/>
           <w:szCs w:val="28"/>
           <w:rtl/>
@@ -1119,16 +1084,14 @@
         <w:spacing w:line="360" w:lineRule="auto"/>
         <w:rPr>
           <w:rFonts w:asciiTheme="majorBidi" w:hAnsiTheme="majorBidi" w:cstheme="majorBidi"/>
-          <w:color w:val="FF0000"/>
-          <w:sz w:val="28"/>
-          <w:szCs w:val="28"/>
-          <w:lang w:val="en-US"/>
-        </w:rPr>
-      </w:pPr>
-      <w:r>
-        <w:rPr>
-          <w:rFonts w:asciiTheme="majorBidi" w:eastAsiaTheme="minorEastAsia" w:hAnsiTheme="majorBidi" w:cstheme="majorBidi" w:hint="cs"/>
-          <w:color w:val="FF0000"/>
+          <w:sz w:val="28"/>
+          <w:szCs w:val="28"/>
+          <w:lang w:val="en-US"/>
+        </w:rPr>
+      </w:pPr>
+      <w:r>
+        <w:rPr>
+          <w:rFonts w:asciiTheme="majorBidi" w:eastAsiaTheme="minorEastAsia" w:hAnsiTheme="majorBidi" w:cstheme="majorBidi" w:hint="cs"/>
           <w:sz w:val="28"/>
           <w:szCs w:val="28"/>
           <w:rtl/>
@@ -1140,7 +1103,6 @@
         <m:r>
           <w:rPr>
             <w:rFonts w:ascii="Cambria Math" w:eastAsiaTheme="minorEastAsia" w:hAnsi="Cambria Math" w:cstheme="majorBidi"/>
-            <w:color w:val="FF0000"/>
             <w:sz w:val="28"/>
             <w:szCs w:val="28"/>
             <w:lang w:val="en-US"/>
@@ -1151,7 +1113,6 @@
       <w:r>
         <w:rPr>
           <w:rFonts w:asciiTheme="majorBidi" w:eastAsiaTheme="minorEastAsia" w:hAnsiTheme="majorBidi" w:cstheme="majorBidi"/>
-          <w:color w:val="FF0000"/>
           <w:sz w:val="28"/>
           <w:szCs w:val="28"/>
           <w:lang w:val="en-US"/>
@@ -1161,7 +1122,6 @@
       <w:r>
         <w:rPr>
           <w:rFonts w:asciiTheme="majorBidi" w:eastAsiaTheme="minorEastAsia" w:hAnsiTheme="majorBidi" w:cstheme="majorBidi" w:hint="cs"/>
-          <w:color w:val="FF0000"/>
           <w:sz w:val="28"/>
           <w:szCs w:val="28"/>
           <w:rtl/>
@@ -1172,7 +1132,6 @@
       <w:r>
         <w:rPr>
           <w:rFonts w:asciiTheme="majorBidi" w:eastAsiaTheme="minorEastAsia" w:hAnsiTheme="majorBidi" w:cstheme="majorBidi"/>
-          <w:color w:val="FF0000"/>
           <w:sz w:val="28"/>
           <w:szCs w:val="28"/>
           <w:lang w:val="en-US"/>
@@ -1183,7 +1142,6 @@
         <m:r>
           <w:rPr>
             <w:rFonts w:ascii="Cambria Math" w:eastAsiaTheme="minorEastAsia" w:hAnsi="Cambria Math" w:cstheme="majorBidi"/>
-            <w:color w:val="FF0000"/>
             <w:sz w:val="28"/>
             <w:szCs w:val="28"/>
             <w:lang w:val="en-US"/>
@@ -1194,7 +1152,6 @@
       <w:r>
         <w:rPr>
           <w:rFonts w:asciiTheme="majorBidi" w:eastAsiaTheme="minorEastAsia" w:hAnsiTheme="majorBidi" w:cstheme="majorBidi" w:hint="cs"/>
-          <w:color w:val="FF0000"/>
           <w:sz w:val="28"/>
           <w:szCs w:val="28"/>
           <w:rtl/>
@@ -1205,7 +1162,6 @@
       <w:r>
         <w:rPr>
           <w:rFonts w:asciiTheme="majorBidi" w:eastAsiaTheme="minorEastAsia" w:hAnsiTheme="majorBidi" w:cstheme="majorBidi" w:hint="cs"/>
-          <w:color w:val="FF0000"/>
           <w:sz w:val="28"/>
           <w:szCs w:val="28"/>
           <w:rtl/>
@@ -1216,7 +1172,6 @@
       <w:r>
         <w:rPr>
           <w:rFonts w:asciiTheme="majorBidi" w:eastAsiaTheme="minorEastAsia" w:hAnsiTheme="majorBidi" w:cstheme="majorBidi" w:hint="cs"/>
-          <w:color w:val="FF0000"/>
           <w:sz w:val="28"/>
           <w:szCs w:val="28"/>
           <w:rtl/>
@@ -1227,7 +1182,6 @@
       <w:r>
         <w:rPr>
           <w:rFonts w:asciiTheme="majorBidi" w:eastAsiaTheme="minorEastAsia" w:hAnsiTheme="majorBidi" w:cstheme="majorBidi" w:hint="cs"/>
-          <w:color w:val="FF0000"/>
           <w:sz w:val="28"/>
           <w:szCs w:val="28"/>
           <w:rtl/>
@@ -1238,7 +1192,6 @@
       <w:r>
         <w:rPr>
           <w:rFonts w:asciiTheme="majorBidi" w:eastAsiaTheme="minorEastAsia" w:hAnsiTheme="majorBidi" w:cstheme="majorBidi" w:hint="cs"/>
-          <w:color w:val="FF0000"/>
           <w:sz w:val="28"/>
           <w:szCs w:val="28"/>
           <w:rtl/>
@@ -1250,7 +1203,6 @@
         <m:r>
           <w:rPr>
             <w:rFonts w:ascii="Cambria Math" w:eastAsiaTheme="minorEastAsia" w:hAnsi="Cambria Math" w:cstheme="majorBidi"/>
-            <w:color w:val="FF0000"/>
             <w:sz w:val="28"/>
             <w:szCs w:val="28"/>
             <w:lang w:val="en-US"/>
@@ -1261,7 +1213,6 @@
       <w:r>
         <w:rPr>
           <w:rFonts w:asciiTheme="majorBidi" w:eastAsiaTheme="minorEastAsia" w:hAnsiTheme="majorBidi" w:cstheme="majorBidi" w:hint="cs"/>
-          <w:color w:val="FF0000"/>
           <w:sz w:val="28"/>
           <w:szCs w:val="28"/>
           <w:rtl/>
@@ -1281,16 +1232,14 @@
         <w:spacing w:line="360" w:lineRule="auto"/>
         <w:rPr>
           <w:rFonts w:asciiTheme="majorBidi" w:hAnsiTheme="majorBidi" w:cstheme="majorBidi"/>
-          <w:color w:val="FF0000"/>
-          <w:sz w:val="28"/>
-          <w:szCs w:val="28"/>
-          <w:lang w:val="en-US"/>
-        </w:rPr>
-      </w:pPr>
-      <w:r>
-        <w:rPr>
-          <w:rFonts w:asciiTheme="majorBidi" w:eastAsiaTheme="minorEastAsia" w:hAnsiTheme="majorBidi" w:cstheme="majorBidi" w:hint="cs"/>
-          <w:color w:val="FF0000"/>
+          <w:sz w:val="28"/>
+          <w:szCs w:val="28"/>
+          <w:lang w:val="en-US"/>
+        </w:rPr>
+      </w:pPr>
+      <w:r>
+        <w:rPr>
+          <w:rFonts w:asciiTheme="majorBidi" w:eastAsiaTheme="minorEastAsia" w:hAnsiTheme="majorBidi" w:cstheme="majorBidi" w:hint="cs"/>
           <w:sz w:val="28"/>
           <w:szCs w:val="28"/>
           <w:rtl/>
@@ -1302,7 +1251,6 @@
         <m:r>
           <w:rPr>
             <w:rFonts w:ascii="Cambria Math" w:eastAsiaTheme="minorEastAsia" w:hAnsi="Cambria Math" w:cstheme="majorBidi"/>
-            <w:color w:val="FF0000"/>
             <w:sz w:val="28"/>
             <w:szCs w:val="28"/>
             <w:lang w:val="en-US"/>
@@ -1313,7 +1261,6 @@
       <w:r>
         <w:rPr>
           <w:rFonts w:asciiTheme="majorBidi" w:eastAsiaTheme="minorEastAsia" w:hAnsiTheme="majorBidi" w:cstheme="majorBidi" w:hint="cs"/>
-          <w:color w:val="FF0000"/>
           <w:sz w:val="28"/>
           <w:szCs w:val="28"/>
           <w:rtl/>
@@ -1325,7 +1272,6 @@
         <m:r>
           <w:rPr>
             <w:rFonts w:ascii="Cambria Math" w:eastAsiaTheme="minorEastAsia" w:hAnsi="Cambria Math" w:cstheme="majorBidi"/>
-            <w:color w:val="FF0000"/>
             <w:sz w:val="28"/>
             <w:szCs w:val="28"/>
             <w:lang w:val="en-US"/>
@@ -1336,7 +1282,6 @@
       <w:r>
         <w:rPr>
           <w:rFonts w:asciiTheme="majorBidi" w:eastAsiaTheme="minorEastAsia" w:hAnsiTheme="majorBidi" w:cstheme="majorBidi"/>
-          <w:color w:val="FF0000"/>
           <w:sz w:val="28"/>
           <w:szCs w:val="28"/>
           <w:lang w:val="en-US"/>
@@ -1346,7 +1291,6 @@
       <w:r>
         <w:rPr>
           <w:rFonts w:asciiTheme="majorBidi" w:eastAsiaTheme="minorEastAsia" w:hAnsiTheme="majorBidi" w:cstheme="majorBidi" w:hint="cs"/>
-          <w:color w:val="FF0000"/>
           <w:sz w:val="28"/>
           <w:szCs w:val="28"/>
           <w:rtl/>
@@ -1357,7 +1301,6 @@
       <w:r>
         <w:rPr>
           <w:rFonts w:asciiTheme="majorBidi" w:eastAsiaTheme="minorEastAsia" w:hAnsiTheme="majorBidi" w:cstheme="majorBidi"/>
-          <w:color w:val="FF0000"/>
           <w:sz w:val="28"/>
           <w:szCs w:val="28"/>
           <w:lang w:val="en-US"/>
@@ -1368,7 +1311,6 @@
         <m:r>
           <w:rPr>
             <w:rFonts w:ascii="Cambria Math" w:eastAsiaTheme="minorEastAsia" w:hAnsi="Cambria Math" w:cstheme="majorBidi"/>
-            <w:color w:val="FF0000"/>
             <w:sz w:val="28"/>
             <w:szCs w:val="28"/>
             <w:lang w:val="en-US"/>
@@ -1379,7 +1321,6 @@
       <w:r>
         <w:rPr>
           <w:rFonts w:asciiTheme="majorBidi" w:eastAsiaTheme="minorEastAsia" w:hAnsiTheme="majorBidi" w:cstheme="majorBidi" w:hint="cs"/>
-          <w:color w:val="FF0000"/>
           <w:sz w:val="28"/>
           <w:szCs w:val="28"/>
           <w:rtl/>
@@ -1391,7 +1332,6 @@
         <m:r>
           <w:rPr>
             <w:rFonts w:ascii="Cambria Math" w:eastAsiaTheme="minorEastAsia" w:hAnsi="Cambria Math" w:cstheme="majorBidi"/>
-            <w:color w:val="FF0000"/>
             <w:sz w:val="28"/>
             <w:szCs w:val="28"/>
             <w:lang w:val="en-US"/>
@@ -1402,7 +1342,6 @@
       <w:r>
         <w:rPr>
           <w:rFonts w:asciiTheme="majorBidi" w:eastAsiaTheme="minorEastAsia" w:hAnsiTheme="majorBidi" w:cstheme="majorBidi" w:hint="cs"/>
-          <w:color w:val="FF0000"/>
           <w:sz w:val="28"/>
           <w:szCs w:val="28"/>
           <w:rtl/>
@@ -1418,7 +1357,6 @@
         <w:ind w:left="720"/>
         <w:rPr>
           <w:rFonts w:asciiTheme="majorBidi" w:eastAsiaTheme="minorEastAsia" w:hAnsiTheme="majorBidi" w:cstheme="majorBidi"/>
-          <w:color w:val="FF0000"/>
           <w:sz w:val="28"/>
           <w:szCs w:val="28"/>
           <w:rtl/>
@@ -1428,44 +1366,98 @@
       <w:r>
         <w:rPr>
           <w:rFonts w:asciiTheme="majorBidi" w:hAnsiTheme="majorBidi" w:cstheme="majorBidi" w:hint="cs"/>
-          <w:color w:val="FF0000"/>
           <w:sz w:val="28"/>
           <w:szCs w:val="28"/>
           <w:rtl/>
           <w:lang w:val="en-US"/>
         </w:rPr>
         <w:lastRenderedPageBreak/>
-        <w:t xml:space="preserve">כל הפעולות הנ"ל מתבצעות בטור ולכן לאחר </w:t>
-      </w:r>
-      <w:proofErr w:type="spellStart"/>
+        <w:t>כל הפעולות הנ"ל מתבצעות בטור</w:t>
+      </w:r>
       <w:r>
         <w:rPr>
           <w:rFonts w:asciiTheme="majorBidi" w:hAnsiTheme="majorBidi" w:cstheme="majorBidi" w:hint="cs"/>
-          <w:color w:val="FF0000"/>
-          <w:sz w:val="28"/>
-          <w:szCs w:val="28"/>
-          <w:rtl/>
-          <w:lang w:val="en-US"/>
-        </w:rPr>
-        <w:t>סכימת</w:t>
-      </w:r>
-      <w:proofErr w:type="spellEnd"/>
+          <w:sz w:val="28"/>
+          <w:szCs w:val="28"/>
+          <w:rtl/>
+          <w:lang w:val="en-US"/>
+        </w:rPr>
+        <w:t xml:space="preserve"> אחת אחרי השנייה</w:t>
+      </w:r>
       <w:r>
         <w:rPr>
           <w:rFonts w:asciiTheme="majorBidi" w:hAnsiTheme="majorBidi" w:cstheme="majorBidi" w:hint="cs"/>
-          <w:color w:val="FF0000"/>
-          <w:sz w:val="28"/>
-          <w:szCs w:val="28"/>
-          <w:rtl/>
-          <w:lang w:val="en-US"/>
-        </w:rPr>
-        <w:t xml:space="preserve"> הסיבוכיות נקבל שסיבוכיות הפונקציה היא </w:t>
+          <w:sz w:val="28"/>
+          <w:szCs w:val="28"/>
+          <w:rtl/>
+          <w:lang w:val="en-US"/>
+        </w:rPr>
+        <w:t xml:space="preserve"> ולכן לאחר </w:t>
+      </w:r>
+      <w:r>
+        <w:rPr>
+          <w:rFonts w:asciiTheme="majorBidi" w:hAnsiTheme="majorBidi" w:cstheme="majorBidi" w:hint="cs"/>
+          <w:sz w:val="28"/>
+          <w:szCs w:val="28"/>
+          <w:rtl/>
+          <w:lang w:val="en-US"/>
+        </w:rPr>
+        <w:t>נ</w:t>
+      </w:r>
+      <w:r>
+        <w:rPr>
+          <w:rFonts w:asciiTheme="majorBidi" w:hAnsiTheme="majorBidi" w:cstheme="majorBidi" w:hint="cs"/>
+          <w:sz w:val="28"/>
+          <w:szCs w:val="28"/>
+          <w:rtl/>
+          <w:lang w:val="en-US"/>
+        </w:rPr>
+        <w:t>י</w:t>
+      </w:r>
+      <w:r>
+        <w:rPr>
+          <w:rFonts w:asciiTheme="majorBidi" w:hAnsiTheme="majorBidi" w:cstheme="majorBidi" w:hint="cs"/>
+          <w:sz w:val="28"/>
+          <w:szCs w:val="28"/>
+          <w:rtl/>
+          <w:lang w:val="en-US"/>
+        </w:rPr>
+        <w:t>סכום את</w:t>
+      </w:r>
+      <w:r>
+        <w:rPr>
+          <w:rFonts w:asciiTheme="majorBidi" w:hAnsiTheme="majorBidi" w:cstheme="majorBidi" w:hint="cs"/>
+          <w:sz w:val="28"/>
+          <w:szCs w:val="28"/>
+          <w:rtl/>
+          <w:lang w:val="en-US"/>
+        </w:rPr>
+        <w:t xml:space="preserve"> הסיבוכיות </w:t>
+      </w:r>
+      <w:r>
+        <w:rPr>
+          <w:rFonts w:asciiTheme="majorBidi" w:hAnsiTheme="majorBidi" w:cstheme="majorBidi" w:hint="cs"/>
+          <w:sz w:val="28"/>
+          <w:szCs w:val="28"/>
+          <w:rtl/>
+          <w:lang w:val="en-US"/>
+        </w:rPr>
+        <w:t>ו</w:t>
+      </w:r>
+      <w:r>
+        <w:rPr>
+          <w:rFonts w:asciiTheme="majorBidi" w:hAnsiTheme="majorBidi" w:cstheme="majorBidi" w:hint="cs"/>
+          <w:sz w:val="28"/>
+          <w:szCs w:val="28"/>
+          <w:rtl/>
+          <w:lang w:val="en-US"/>
+        </w:rPr>
+        <w:t xml:space="preserve">נקבל שסיבוכיות הפונקציה היא </w:t>
       </w:r>
       <m:oMath>
         <m:r>
           <w:rPr>
             <w:rFonts w:ascii="Cambria Math" w:hAnsi="Cambria Math" w:cstheme="majorBidi"/>
-            <w:color w:val="FF0000"/>
             <w:sz w:val="28"/>
             <w:szCs w:val="28"/>
             <w:lang w:val="en-US"/>
@@ -1476,7 +1468,6 @@
       <w:r>
         <w:rPr>
           <w:rFonts w:asciiTheme="majorBidi" w:eastAsiaTheme="minorEastAsia" w:hAnsiTheme="majorBidi" w:cstheme="majorBidi" w:hint="cs"/>
-          <w:color w:val="FF0000"/>
           <w:sz w:val="28"/>
           <w:szCs w:val="28"/>
           <w:rtl/>
@@ -1526,7 +1517,6 @@
           <w:rFonts w:asciiTheme="majorBidi" w:hAnsiTheme="majorBidi" w:cstheme="majorBidi"/>
           <w:b/>
           <w:bCs/>
-          <w:color w:val="FF0000"/>
           <w:sz w:val="28"/>
           <w:szCs w:val="28"/>
           <w:lang w:val="en-US"/>
@@ -1539,7 +1529,6 @@
           </m:rPr>
           <w:rPr>
             <w:rFonts w:ascii="Cambria Math" w:hAnsi="Cambria Math" w:cstheme="majorBidi"/>
-            <w:color w:val="FF0000"/>
             <w:sz w:val="28"/>
             <w:szCs w:val="28"/>
             <w:lang w:val="en-US"/>
@@ -1554,7 +1543,6 @@
                 <w:b/>
                 <w:bCs/>
                 <w:i/>
-                <w:color w:val="FF0000"/>
                 <w:sz w:val="28"/>
                 <w:szCs w:val="28"/>
                 <w:lang w:val="en-US"/>
@@ -1568,7 +1556,6 @@
               </m:rPr>
               <w:rPr>
                 <w:rFonts w:ascii="Cambria Math" w:hAnsi="Cambria Math" w:cstheme="majorBidi"/>
-                <w:color w:val="FF0000"/>
                 <w:sz w:val="28"/>
                 <w:szCs w:val="28"/>
                 <w:lang w:val="en-US"/>
@@ -1583,7 +1570,6 @@
           </m:rPr>
           <w:rPr>
             <w:rFonts w:ascii="Cambria Math" w:hAnsi="Cambria Math" w:cstheme="majorBidi"/>
-            <w:color w:val="FF0000"/>
             <w:sz w:val="28"/>
             <w:szCs w:val="28"/>
             <w:lang w:val="en-US"/>
@@ -1596,7 +1582,6 @@
           <w:rFonts w:asciiTheme="majorBidi" w:eastAsiaTheme="minorEastAsia" w:hAnsiTheme="majorBidi" w:cstheme="majorBidi" w:hint="cs"/>
           <w:b/>
           <w:bCs/>
-          <w:color w:val="FF0000"/>
           <w:sz w:val="28"/>
           <w:szCs w:val="28"/>
           <w:rtl/>
@@ -1609,7 +1594,6 @@
           <w:rFonts w:asciiTheme="majorBidi" w:eastAsiaTheme="minorEastAsia" w:hAnsiTheme="majorBidi" w:cstheme="majorBidi" w:hint="cs"/>
           <w:b/>
           <w:bCs/>
-          <w:color w:val="FF0000"/>
           <w:sz w:val="28"/>
           <w:szCs w:val="28"/>
           <w:rtl/>
@@ -1620,7 +1604,6 @@
       <w:r>
         <w:rPr>
           <w:rFonts w:asciiTheme="majorBidi" w:eastAsiaTheme="minorEastAsia" w:hAnsiTheme="majorBidi" w:cstheme="majorBidi" w:hint="cs"/>
-          <w:color w:val="FF0000"/>
           <w:sz w:val="28"/>
           <w:szCs w:val="28"/>
           <w:rtl/>
@@ -1631,7 +1614,6 @@
       <w:r>
         <w:rPr>
           <w:rFonts w:asciiTheme="majorBidi" w:hAnsiTheme="majorBidi" w:cstheme="majorBidi" w:hint="cs"/>
-          <w:color w:val="FF0000"/>
           <w:sz w:val="28"/>
           <w:szCs w:val="28"/>
           <w:rtl/>
@@ -1651,7 +1633,6 @@
         <w:spacing w:line="360" w:lineRule="auto"/>
         <w:rPr>
           <w:rFonts w:asciiTheme="majorBidi" w:hAnsiTheme="majorBidi" w:cstheme="majorBidi"/>
-          <w:color w:val="FF0000"/>
           <w:sz w:val="28"/>
           <w:szCs w:val="28"/>
           <w:lang w:val="en-US"/>
@@ -1660,7 +1641,6 @@
       <w:r>
         <w:rPr>
           <w:rFonts w:asciiTheme="majorBidi" w:hAnsiTheme="majorBidi" w:cstheme="majorBidi" w:hint="cs"/>
-          <w:color w:val="FF0000"/>
           <w:sz w:val="28"/>
           <w:szCs w:val="28"/>
           <w:rtl/>
@@ -1671,7 +1651,6 @@
       <w:r>
         <w:rPr>
           <w:rFonts w:asciiTheme="majorBidi" w:hAnsiTheme="majorBidi" w:cstheme="majorBidi" w:hint="cs"/>
-          <w:color w:val="FF0000"/>
           <w:sz w:val="28"/>
           <w:szCs w:val="28"/>
           <w:rtl/>
@@ -1683,7 +1662,6 @@
         <m:r>
           <w:rPr>
             <w:rFonts w:ascii="Cambria Math" w:hAnsi="Cambria Math" w:cstheme="majorBidi"/>
-            <w:color w:val="FF0000"/>
             <w:sz w:val="28"/>
             <w:szCs w:val="28"/>
             <w:lang w:val="en-US"/>
@@ -1694,7 +1672,6 @@
       <w:r>
         <w:rPr>
           <w:rFonts w:asciiTheme="majorBidi" w:eastAsiaTheme="minorEastAsia" w:hAnsiTheme="majorBidi" w:cstheme="majorBidi" w:hint="cs"/>
-          <w:color w:val="FF0000"/>
           <w:sz w:val="28"/>
           <w:szCs w:val="28"/>
           <w:rtl/>
@@ -1714,7 +1691,6 @@
         <w:spacing w:line="360" w:lineRule="auto"/>
         <w:rPr>
           <w:rFonts w:asciiTheme="majorBidi" w:hAnsiTheme="majorBidi" w:cstheme="majorBidi"/>
-          <w:color w:val="FF0000"/>
           <w:sz w:val="28"/>
           <w:szCs w:val="28"/>
           <w:lang w:val="en-US"/>
@@ -1723,7 +1699,6 @@
       <w:r>
         <w:rPr>
           <w:rFonts w:asciiTheme="majorBidi" w:hAnsiTheme="majorBidi" w:cstheme="majorBidi" w:hint="cs"/>
-          <w:color w:val="FF0000"/>
           <w:sz w:val="28"/>
           <w:szCs w:val="28"/>
           <w:rtl/>
@@ -1734,53 +1709,26 @@
       <w:r>
         <w:rPr>
           <w:rFonts w:asciiTheme="majorBidi" w:hAnsiTheme="majorBidi" w:cstheme="majorBidi" w:hint="cs"/>
-          <w:color w:val="FF0000"/>
-          <w:sz w:val="28"/>
-          <w:szCs w:val="28"/>
-          <w:rtl/>
-          <w:lang w:val="en-US"/>
-        </w:rPr>
-        <w:t xml:space="preserve">העץ וצמתים, עדכון </w:t>
-      </w:r>
-      <w:proofErr w:type="spellStart"/>
+          <w:sz w:val="28"/>
+          <w:szCs w:val="28"/>
+          <w:rtl/>
+          <w:lang w:val="en-US"/>
+        </w:rPr>
+        <w:t xml:space="preserve">העץ וצמתים, עדכון מינמום/מקסימום </w:t>
+      </w:r>
+      <w:r>
+        <w:rPr>
+          <w:rFonts w:asciiTheme="majorBidi" w:hAnsiTheme="majorBidi" w:cstheme="majorBidi"/>
+          <w:sz w:val="28"/>
+          <w:szCs w:val="28"/>
+          <w:rtl/>
+          <w:lang w:val="en-US"/>
+        </w:rPr>
+        <w:t>–</w:t>
+      </w:r>
       <w:r>
         <w:rPr>
           <w:rFonts w:asciiTheme="majorBidi" w:hAnsiTheme="majorBidi" w:cstheme="majorBidi" w:hint="cs"/>
-          <w:color w:val="FF0000"/>
-          <w:sz w:val="28"/>
-          <w:szCs w:val="28"/>
-          <w:rtl/>
-          <w:lang w:val="en-US"/>
-        </w:rPr>
-        <w:t>מינמום</w:t>
-      </w:r>
-      <w:proofErr w:type="spellEnd"/>
-      <w:r>
-        <w:rPr>
-          <w:rFonts w:asciiTheme="majorBidi" w:hAnsiTheme="majorBidi" w:cstheme="majorBidi" w:hint="cs"/>
-          <w:color w:val="FF0000"/>
-          <w:sz w:val="28"/>
-          <w:szCs w:val="28"/>
-          <w:rtl/>
-          <w:lang w:val="en-US"/>
-        </w:rPr>
-        <w:t xml:space="preserve">/מקסימום </w:t>
-      </w:r>
-      <w:r>
-        <w:rPr>
-          <w:rFonts w:asciiTheme="majorBidi" w:hAnsiTheme="majorBidi" w:cstheme="majorBidi"/>
-          <w:color w:val="FF0000"/>
-          <w:sz w:val="28"/>
-          <w:szCs w:val="28"/>
-          <w:rtl/>
-          <w:lang w:val="en-US"/>
-        </w:rPr>
-        <w:t>–</w:t>
-      </w:r>
-      <w:r>
-        <w:rPr>
-          <w:rFonts w:asciiTheme="majorBidi" w:hAnsiTheme="majorBidi" w:cstheme="majorBidi" w:hint="cs"/>
-          <w:color w:val="FF0000"/>
           <w:sz w:val="28"/>
           <w:szCs w:val="28"/>
           <w:rtl/>
@@ -1800,7 +1748,6 @@
         <w:spacing w:line="360" w:lineRule="auto"/>
         <w:rPr>
           <w:rFonts w:asciiTheme="majorBidi" w:hAnsiTheme="majorBidi" w:cstheme="majorBidi"/>
-          <w:color w:val="FF0000"/>
           <w:sz w:val="28"/>
           <w:szCs w:val="28"/>
           <w:lang w:val="en-US"/>
@@ -1809,7 +1756,6 @@
       <w:r>
         <w:rPr>
           <w:rFonts w:asciiTheme="majorBidi" w:hAnsiTheme="majorBidi" w:cstheme="majorBidi" w:hint="cs"/>
-          <w:color w:val="FF0000"/>
           <w:sz w:val="28"/>
           <w:szCs w:val="28"/>
           <w:rtl/>
@@ -1820,7 +1766,6 @@
       <w:r>
         <w:rPr>
           <w:rFonts w:asciiTheme="majorBidi" w:hAnsiTheme="majorBidi" w:cstheme="majorBidi"/>
-          <w:color w:val="FF0000"/>
           <w:sz w:val="28"/>
           <w:szCs w:val="28"/>
           <w:rtl/>
@@ -1831,7 +1776,6 @@
       <w:r>
         <w:rPr>
           <w:rFonts w:asciiTheme="majorBidi" w:hAnsiTheme="majorBidi" w:cstheme="majorBidi" w:hint="cs"/>
-          <w:color w:val="FF0000"/>
           <w:sz w:val="28"/>
           <w:szCs w:val="28"/>
           <w:rtl/>
@@ -1851,7 +1795,6 @@
         <w:spacing w:line="360" w:lineRule="auto"/>
         <w:rPr>
           <w:rFonts w:asciiTheme="majorBidi" w:hAnsiTheme="majorBidi" w:cstheme="majorBidi"/>
-          <w:color w:val="FF0000"/>
           <w:sz w:val="28"/>
           <w:szCs w:val="28"/>
           <w:lang w:val="en-US"/>
@@ -1860,7 +1803,6 @@
       <w:r>
         <w:rPr>
           <w:rFonts w:asciiTheme="majorBidi" w:hAnsiTheme="majorBidi" w:cstheme="majorBidi" w:hint="cs"/>
-          <w:color w:val="FF0000"/>
           <w:sz w:val="28"/>
           <w:szCs w:val="28"/>
           <w:rtl/>
@@ -1871,7 +1813,6 @@
       <w:r>
         <w:rPr>
           <w:rFonts w:asciiTheme="majorBidi" w:hAnsiTheme="majorBidi" w:cstheme="majorBidi"/>
-          <w:color w:val="FF0000"/>
           <w:sz w:val="28"/>
           <w:szCs w:val="28"/>
           <w:rtl/>
@@ -1882,7 +1823,6 @@
       <w:r>
         <w:rPr>
           <w:rFonts w:asciiTheme="majorBidi" w:hAnsiTheme="majorBidi" w:cstheme="majorBidi" w:hint="cs"/>
-          <w:color w:val="FF0000"/>
           <w:sz w:val="28"/>
           <w:szCs w:val="28"/>
           <w:rtl/>
@@ -1893,19 +1833,47 @@
       <w:r>
         <w:rPr>
           <w:rFonts w:asciiTheme="majorBidi" w:hAnsiTheme="majorBidi" w:cstheme="majorBidi" w:hint="cs"/>
-          <w:color w:val="FF0000"/>
-          <w:sz w:val="28"/>
-          <w:szCs w:val="28"/>
-          <w:rtl/>
-          <w:lang w:val="en-US"/>
-        </w:rPr>
-        <w:t xml:space="preserve">במקרה זה יכולים להיות </w:t>
+          <w:sz w:val="28"/>
+          <w:szCs w:val="28"/>
+          <w:rtl/>
+          <w:lang w:val="en-US"/>
+        </w:rPr>
+        <w:t xml:space="preserve">כמו בהכנסה אנו עולים כל פעם לאב של הצומת ומבצעים פעולת איזון עליו עד שמגיעים לשורש או לצומת שלא צריך איזון. </w:t>
+      </w:r>
+      <w:r>
+        <w:rPr>
+          <w:rFonts w:asciiTheme="majorBidi" w:hAnsiTheme="majorBidi" w:cstheme="majorBidi" w:hint="cs"/>
+          <w:sz w:val="28"/>
+          <w:szCs w:val="28"/>
+          <w:rtl/>
+          <w:lang w:val="en-US"/>
+        </w:rPr>
+        <w:t xml:space="preserve">במקרה </w:t>
+      </w:r>
+      <w:r>
+        <w:rPr>
+          <w:rFonts w:asciiTheme="majorBidi" w:hAnsiTheme="majorBidi" w:cstheme="majorBidi" w:hint="cs"/>
+          <w:sz w:val="28"/>
+          <w:szCs w:val="28"/>
+          <w:rtl/>
+          <w:lang w:val="en-US"/>
+        </w:rPr>
+        <w:t>הגרוע</w:t>
+      </w:r>
+      <w:r>
+        <w:rPr>
+          <w:rFonts w:asciiTheme="majorBidi" w:hAnsiTheme="majorBidi" w:cstheme="majorBidi" w:hint="cs"/>
+          <w:sz w:val="28"/>
+          <w:szCs w:val="28"/>
+          <w:rtl/>
+          <w:lang w:val="en-US"/>
+        </w:rPr>
+        <w:t xml:space="preserve"> יכולים להיות </w:t>
       </w:r>
       <m:oMath>
         <m:r>
           <w:rPr>
             <w:rFonts w:ascii="Cambria Math" w:hAnsi="Cambria Math" w:cstheme="majorBidi"/>
-            <w:color w:val="FF0000"/>
             <w:sz w:val="28"/>
             <w:szCs w:val="28"/>
             <w:lang w:val="en-US"/>
@@ -1918,7 +1886,6 @@
               <w:rPr>
                 <w:rFonts w:ascii="Cambria Math" w:hAnsi="Cambria Math" w:cstheme="majorBidi"/>
                 <w:i/>
-                <w:color w:val="FF0000"/>
                 <w:sz w:val="28"/>
                 <w:szCs w:val="28"/>
                 <w:lang w:val="en-US"/>
@@ -1929,7 +1896,6 @@
             <m:r>
               <w:rPr>
                 <w:rFonts w:ascii="Cambria Math" w:hAnsi="Cambria Math" w:cstheme="majorBidi"/>
-                <w:color w:val="FF0000"/>
                 <w:sz w:val="28"/>
                 <w:szCs w:val="28"/>
                 <w:lang w:val="en-US"/>
@@ -1942,30 +1908,37 @@
       <w:r>
         <w:rPr>
           <w:rFonts w:asciiTheme="majorBidi" w:eastAsiaTheme="minorEastAsia" w:hAnsiTheme="majorBidi" w:cstheme="majorBidi" w:hint="cs"/>
-          <w:color w:val="FF0000"/>
-          <w:sz w:val="28"/>
-          <w:szCs w:val="28"/>
-          <w:rtl/>
-          <w:lang w:val="en-US"/>
-        </w:rPr>
-        <w:t xml:space="preserve"> גלגולים</w:t>
-      </w:r>
-      <w:r>
-        <w:rPr>
-          <w:rFonts w:asciiTheme="majorBidi" w:eastAsiaTheme="minorEastAsia" w:hAnsiTheme="majorBidi" w:cstheme="majorBidi" w:hint="cs"/>
-          <w:color w:val="FF0000"/>
-          <w:sz w:val="28"/>
-          <w:szCs w:val="28"/>
-          <w:rtl/>
-          <w:lang w:val="en-US"/>
-        </w:rPr>
-        <w:t xml:space="preserve"> כאשר הפעלת רוטציה בכל פעם עולה </w:t>
+          <w:sz w:val="28"/>
+          <w:szCs w:val="28"/>
+          <w:rtl/>
+          <w:lang w:val="en-US"/>
+        </w:rPr>
+        <w:t xml:space="preserve"> </w:t>
+      </w:r>
+      <w:r>
+        <w:rPr>
+          <w:rFonts w:asciiTheme="majorBidi" w:eastAsiaTheme="minorEastAsia" w:hAnsiTheme="majorBidi" w:cstheme="majorBidi" w:hint="cs"/>
+          <w:sz w:val="28"/>
+          <w:szCs w:val="28"/>
+          <w:rtl/>
+          <w:lang w:val="en-US"/>
+        </w:rPr>
+        <w:t xml:space="preserve">פעולות איזון כשכל פעולה </w:t>
+      </w:r>
+      <w:r>
+        <w:rPr>
+          <w:rFonts w:asciiTheme="majorBidi" w:eastAsiaTheme="minorEastAsia" w:hAnsiTheme="majorBidi" w:cstheme="majorBidi" w:hint="cs"/>
+          <w:sz w:val="28"/>
+          <w:szCs w:val="28"/>
+          <w:rtl/>
+          <w:lang w:val="en-US"/>
+        </w:rPr>
+        <w:t xml:space="preserve">עולה </w:t>
       </w:r>
       <m:oMath>
         <m:r>
           <w:rPr>
             <w:rFonts w:ascii="Cambria Math" w:eastAsiaTheme="minorEastAsia" w:hAnsi="Cambria Math" w:cstheme="majorBidi"/>
-            <w:color w:val="FF0000"/>
             <w:sz w:val="28"/>
             <w:szCs w:val="28"/>
             <w:lang w:val="en-US"/>
@@ -1976,7 +1949,6 @@
       <w:r>
         <w:rPr>
           <w:rFonts w:asciiTheme="majorBidi" w:eastAsiaTheme="minorEastAsia" w:hAnsiTheme="majorBidi" w:cstheme="majorBidi" w:hint="cs"/>
-          <w:color w:val="FF0000"/>
           <w:sz w:val="28"/>
           <w:szCs w:val="28"/>
           <w:rtl/>
@@ -1987,7 +1959,6 @@
       <w:r>
         <w:rPr>
           <w:rFonts w:asciiTheme="majorBidi" w:eastAsiaTheme="minorEastAsia" w:hAnsiTheme="majorBidi" w:cstheme="majorBidi" w:hint="cs"/>
-          <w:color w:val="FF0000"/>
           <w:sz w:val="28"/>
           <w:szCs w:val="28"/>
           <w:rtl/>
@@ -1999,7 +1970,6 @@
         <m:r>
           <w:rPr>
             <w:rFonts w:ascii="Cambria Math" w:eastAsiaTheme="minorEastAsia" w:hAnsi="Cambria Math" w:cstheme="majorBidi"/>
-            <w:color w:val="FF0000"/>
             <w:sz w:val="28"/>
             <w:szCs w:val="28"/>
             <w:lang w:val="en-US"/>
@@ -2010,7 +1980,6 @@
       <w:r>
         <w:rPr>
           <w:rFonts w:asciiTheme="majorBidi" w:eastAsiaTheme="minorEastAsia" w:hAnsiTheme="majorBidi" w:cstheme="majorBidi" w:hint="cs"/>
-          <w:color w:val="FF0000"/>
           <w:sz w:val="28"/>
           <w:szCs w:val="28"/>
           <w:rtl/>
@@ -2026,7 +1995,6 @@
         <w:spacing w:line="360" w:lineRule="auto"/>
         <w:rPr>
           <w:rFonts w:asciiTheme="majorBidi" w:eastAsiaTheme="minorEastAsia" w:hAnsiTheme="majorBidi" w:cstheme="majorBidi"/>
-          <w:color w:val="FF0000"/>
           <w:sz w:val="28"/>
           <w:szCs w:val="28"/>
           <w:lang w:val="en-US"/>
@@ -2035,43 +2003,37 @@
       <w:r>
         <w:rPr>
           <w:rFonts w:asciiTheme="majorBidi" w:hAnsiTheme="majorBidi" w:cstheme="majorBidi" w:hint="cs"/>
-          <w:color w:val="FF0000"/>
-          <w:sz w:val="28"/>
-          <w:szCs w:val="28"/>
-          <w:rtl/>
-          <w:lang w:val="en-US"/>
-        </w:rPr>
-        <w:t xml:space="preserve">כל הפעולות הנ"ל מתבצעות בטור ולכן לאחר </w:t>
-      </w:r>
-      <w:proofErr w:type="spellStart"/>
+          <w:sz w:val="28"/>
+          <w:szCs w:val="28"/>
+          <w:rtl/>
+          <w:lang w:val="en-US"/>
+        </w:rPr>
+        <w:t>כל הפעולות הנ"ל מתבצעות בטור</w:t>
+      </w:r>
       <w:r>
         <w:rPr>
           <w:rFonts w:asciiTheme="majorBidi" w:hAnsiTheme="majorBidi" w:cstheme="majorBidi" w:hint="cs"/>
-          <w:color w:val="FF0000"/>
-          <w:sz w:val="28"/>
-          <w:szCs w:val="28"/>
-          <w:rtl/>
-          <w:lang w:val="en-US"/>
-        </w:rPr>
-        <w:t>סכימת</w:t>
-      </w:r>
-      <w:proofErr w:type="spellEnd"/>
+          <w:sz w:val="28"/>
+          <w:szCs w:val="28"/>
+          <w:rtl/>
+          <w:lang w:val="en-US"/>
+        </w:rPr>
+        <w:t xml:space="preserve"> בזה אחרי זה.</w:t>
+      </w:r>
       <w:r>
         <w:rPr>
           <w:rFonts w:asciiTheme="majorBidi" w:hAnsiTheme="majorBidi" w:cstheme="majorBidi" w:hint="cs"/>
-          <w:color w:val="FF0000"/>
-          <w:sz w:val="28"/>
-          <w:szCs w:val="28"/>
-          <w:rtl/>
-          <w:lang w:val="en-US"/>
-        </w:rPr>
-        <w:t xml:space="preserve"> הסיבוכיות נקבל שסיבוכיות הפונקציה היא </w:t>
+          <w:sz w:val="28"/>
+          <w:szCs w:val="28"/>
+          <w:rtl/>
+          <w:lang w:val="en-US"/>
+        </w:rPr>
+        <w:t xml:space="preserve"> ולכן לאחר סכימת הסיבוכיות נקבל שסיבוכיות הפונקציה היא </w:t>
       </w:r>
       <m:oMath>
         <m:r>
           <w:rPr>
             <w:rFonts w:ascii="Cambria Math" w:hAnsi="Cambria Math" w:cstheme="majorBidi"/>
-            <w:color w:val="FF0000"/>
             <w:sz w:val="28"/>
             <w:szCs w:val="28"/>
             <w:lang w:val="en-US"/>
@@ -2082,7 +2044,6 @@
       <w:r>
         <w:rPr>
           <w:rFonts w:asciiTheme="majorBidi" w:eastAsiaTheme="minorEastAsia" w:hAnsiTheme="majorBidi" w:cstheme="majorBidi" w:hint="cs"/>
-          <w:color w:val="FF0000"/>
           <w:sz w:val="28"/>
           <w:szCs w:val="28"/>
           <w:rtl/>
@@ -2709,29 +2670,7 @@
           <w:rtl/>
           <w:lang w:val="en-US"/>
         </w:rPr>
-        <w:t xml:space="preserve"> </w:t>
-      </w:r>
-      <w:proofErr w:type="spellStart"/>
-      <w:r>
-        <w:rPr>
-          <w:rFonts w:asciiTheme="majorBidi" w:eastAsiaTheme="minorEastAsia" w:hAnsiTheme="majorBidi" w:cstheme="majorBidi" w:hint="cs"/>
-          <w:sz w:val="28"/>
-          <w:szCs w:val="28"/>
-          <w:rtl/>
-          <w:lang w:val="en-US"/>
-        </w:rPr>
-        <w:t>איתחול</w:t>
-      </w:r>
-      <w:proofErr w:type="spellEnd"/>
-      <w:r>
-        <w:rPr>
-          <w:rFonts w:asciiTheme="majorBidi" w:eastAsiaTheme="minorEastAsia" w:hAnsiTheme="majorBidi" w:cstheme="majorBidi" w:hint="cs"/>
-          <w:sz w:val="28"/>
-          <w:szCs w:val="28"/>
-          <w:rtl/>
-          <w:lang w:val="en-US"/>
-        </w:rPr>
-        <w:t xml:space="preserve"> מערך בגודל </w:t>
+        <w:t xml:space="preserve"> איתחול מערך בגודל </w:t>
       </w:r>
       <m:oMath>
         <m:r>
@@ -2913,64 +2852,6 @@
       <w:pPr>
         <w:pStyle w:val="ListParagraph"/>
         <w:numPr>
-          <w:ilvl w:val="2"/>
-          <w:numId w:val="2"/>
-        </w:numPr>
-        <w:bidi/>
-        <w:spacing w:line="360" w:lineRule="auto"/>
-        <w:rPr>
-          <w:rFonts w:asciiTheme="majorBidi" w:hAnsiTheme="majorBidi" w:cstheme="majorBidi"/>
-          <w:b/>
-          <w:bCs/>
-          <w:color w:val="FF0000"/>
-          <w:sz w:val="32"/>
-          <w:szCs w:val="32"/>
-          <w:lang w:val="en-US"/>
-        </w:rPr>
-      </w:pPr>
-      <w:r>
-        <w:rPr>
-          <w:rFonts w:asciiTheme="majorBidi" w:eastAsiaTheme="minorEastAsia" w:hAnsiTheme="majorBidi" w:cstheme="majorBidi" w:hint="cs"/>
-          <w:b/>
-          <w:bCs/>
-          <w:color w:val="FF0000"/>
-          <w:sz w:val="32"/>
-          <w:szCs w:val="32"/>
-          <w:rtl/>
-          <w:lang w:val="en-US"/>
-        </w:rPr>
-        <w:t xml:space="preserve">לסדר שהערך המוחזר הוא פשוט הפונקציה בלי הגדרת המערך </w:t>
-      </w:r>
-      <w:r>
-        <w:rPr>
-          <w:rFonts w:asciiTheme="majorBidi" w:eastAsiaTheme="minorEastAsia" w:hAnsiTheme="majorBidi" w:cstheme="majorBidi"/>
-          <w:b/>
-          <w:bCs/>
-          <w:color w:val="FF0000"/>
-          <w:sz w:val="32"/>
-          <w:szCs w:val="32"/>
-          <w:lang w:val="en-US"/>
-        </w:rPr>
-        <w:t>keys</w:t>
-      </w:r>
-      <w:r>
-        <w:rPr>
-          <w:rFonts w:asciiTheme="majorBidi" w:eastAsiaTheme="minorEastAsia" w:hAnsiTheme="majorBidi" w:cstheme="majorBidi" w:hint="cs"/>
-          <w:b/>
-          <w:bCs/>
-          <w:color w:val="FF0000"/>
-          <w:sz w:val="32"/>
-          <w:szCs w:val="32"/>
-          <w:rtl/>
-          <w:lang w:val="en-US"/>
-        </w:rPr>
-        <w:t>!!</w:t>
-      </w:r>
-    </w:p>
-    <w:p>
-      <w:pPr>
-        <w:pStyle w:val="ListParagraph"/>
-        <w:numPr>
           <w:ilvl w:val="0"/>
           <w:numId w:val="1"/>
         </w:numPr>
@@ -3104,6 +2985,7 @@
             <w:szCs w:val="28"/>
             <w:lang w:val="en-US"/>
           </w:rPr>
+          <w:lastRenderedPageBreak/>
           <m:t>in_order_value_array(boolean [] arr, AVLNode node, int []index)</m:t>
         </m:r>
       </m:oMath>
@@ -3191,18 +3073,7 @@
           <w:rtl/>
           <w:lang w:val="en-US"/>
         </w:rPr>
-        <w:t xml:space="preserve"> עבודה עבור גישה למפתח </w:t>
-      </w:r>
-      <w:r>
-        <w:rPr>
-          <w:rFonts w:asciiTheme="majorBidi" w:eastAsiaTheme="minorEastAsia" w:hAnsiTheme="majorBidi" w:cstheme="majorBidi" w:hint="cs"/>
-          <w:sz w:val="28"/>
-          <w:szCs w:val="28"/>
-          <w:rtl/>
-          <w:lang w:val="en-US"/>
-        </w:rPr>
-        <w:lastRenderedPageBreak/>
-        <w:t xml:space="preserve">הצומת השמתו במערך והגדלת האינדקס. לכן בסה"כ סיבוכיות הזמן של פונקציה זו </w:t>
+        <w:t xml:space="preserve"> עבודה עבור גישה למפתח הצומת השמתו במערך והגדלת האינדקס. לכן בסה"כ סיבוכיות הזמן של פונקציה זו </w:t>
       </w:r>
       <m:oMath>
         <m:r>
@@ -3317,29 +3188,7 @@
           <w:rtl/>
           <w:lang w:val="en-US"/>
         </w:rPr>
-        <w:t xml:space="preserve">, </w:t>
-      </w:r>
-      <w:proofErr w:type="spellStart"/>
-      <w:r>
-        <w:rPr>
-          <w:rFonts w:asciiTheme="majorBidi" w:eastAsiaTheme="minorEastAsia" w:hAnsiTheme="majorBidi" w:cstheme="majorBidi" w:hint="cs"/>
-          <w:sz w:val="28"/>
-          <w:szCs w:val="28"/>
-          <w:rtl/>
-          <w:lang w:val="en-US"/>
-        </w:rPr>
-        <w:t>איתחול</w:t>
-      </w:r>
-      <w:proofErr w:type="spellEnd"/>
-      <w:r>
-        <w:rPr>
-          <w:rFonts w:asciiTheme="majorBidi" w:eastAsiaTheme="minorEastAsia" w:hAnsiTheme="majorBidi" w:cstheme="majorBidi" w:hint="cs"/>
-          <w:sz w:val="28"/>
-          <w:szCs w:val="28"/>
-          <w:rtl/>
-          <w:lang w:val="en-US"/>
-        </w:rPr>
-        <w:t xml:space="preserve"> מערך בגודל </w:t>
+        <w:t xml:space="preserve">, איתחול מערך בגודל </w:t>
       </w:r>
       <m:oMath>
         <m:r>
@@ -3442,7 +3291,6 @@
           <w:lang w:val="en-US"/>
         </w:rPr>
       </w:pPr>
-      <w:proofErr w:type="spellStart"/>
       <w:r>
         <w:rPr>
           <w:rFonts w:asciiTheme="majorBidi" w:eastAsiaTheme="minorEastAsia" w:hAnsiTheme="majorBidi" w:cstheme="majorBidi" w:hint="cs"/>
@@ -3453,38 +3301,25 @@
         </w:rPr>
         <w:t>הפעולו</w:t>
       </w:r>
-      <w:proofErr w:type="spellEnd"/>
-      <w:r>
-        <w:rPr>
-          <w:rFonts w:asciiTheme="majorBidi" w:eastAsiaTheme="minorEastAsia" w:hAnsiTheme="majorBidi" w:cstheme="majorBidi" w:hint="cs"/>
-          <w:sz w:val="28"/>
-          <w:szCs w:val="28"/>
-          <w:rtl/>
-          <w:lang w:val="en-US"/>
-        </w:rPr>
-        <w:t xml:space="preserve"> </w:t>
-      </w:r>
-      <w:proofErr w:type="spellStart"/>
-      <w:r>
-        <w:rPr>
-          <w:rFonts w:asciiTheme="majorBidi" w:eastAsiaTheme="minorEastAsia" w:hAnsiTheme="majorBidi" w:cstheme="majorBidi" w:hint="cs"/>
-          <w:sz w:val="28"/>
-          <w:szCs w:val="28"/>
-          <w:rtl/>
-          <w:lang w:val="en-US"/>
-        </w:rPr>
-        <w:t>תהנ"ל</w:t>
-      </w:r>
-      <w:proofErr w:type="spellEnd"/>
-      <w:r>
-        <w:rPr>
-          <w:rFonts w:asciiTheme="majorBidi" w:eastAsiaTheme="minorEastAsia" w:hAnsiTheme="majorBidi" w:cstheme="majorBidi" w:hint="cs"/>
-          <w:sz w:val="28"/>
-          <w:szCs w:val="28"/>
-          <w:rtl/>
-          <w:lang w:val="en-US"/>
-        </w:rPr>
-        <w:t xml:space="preserve"> מתבצעות בתור ולכן נקבל שהסיבוכיות היא </w:t>
+      <w:r>
+        <w:rPr>
+          <w:rFonts w:asciiTheme="majorBidi" w:eastAsiaTheme="minorEastAsia" w:hAnsiTheme="majorBidi" w:cstheme="majorBidi" w:hint="cs"/>
+          <w:sz w:val="28"/>
+          <w:szCs w:val="28"/>
+          <w:rtl/>
+          <w:lang w:val="en-US"/>
+        </w:rPr>
+        <w:t>ת</w:t>
+      </w:r>
+      <w:r>
+        <w:rPr>
+          <w:rFonts w:asciiTheme="majorBidi" w:eastAsiaTheme="minorEastAsia" w:hAnsiTheme="majorBidi" w:cstheme="majorBidi" w:hint="cs"/>
+          <w:sz w:val="28"/>
+          <w:szCs w:val="28"/>
+          <w:rtl/>
+          <w:lang w:val="en-US"/>
+        </w:rPr>
+        <w:t xml:space="preserve"> הנ"ל מתבצעות בתור ולכן נקבל שהסיבוכיות היא </w:t>
       </w:r>
       <m:oMath>
         <m:r>
@@ -3530,64 +3365,6 @@
           <w:lang w:val="en-US"/>
         </w:rPr>
         <w:t>.</w:t>
-      </w:r>
-    </w:p>
-    <w:p>
-      <w:pPr>
-        <w:pStyle w:val="ListParagraph"/>
-        <w:numPr>
-          <w:ilvl w:val="2"/>
-          <w:numId w:val="2"/>
-        </w:numPr>
-        <w:bidi/>
-        <w:spacing w:line="360" w:lineRule="auto"/>
-        <w:rPr>
-          <w:rFonts w:asciiTheme="majorBidi" w:hAnsiTheme="majorBidi" w:cstheme="majorBidi"/>
-          <w:b/>
-          <w:bCs/>
-          <w:color w:val="FF0000"/>
-          <w:sz w:val="32"/>
-          <w:szCs w:val="32"/>
-          <w:lang w:val="en-US"/>
-        </w:rPr>
-      </w:pPr>
-      <w:r>
-        <w:rPr>
-          <w:rFonts w:asciiTheme="majorBidi" w:eastAsiaTheme="minorEastAsia" w:hAnsiTheme="majorBidi" w:cstheme="majorBidi" w:hint="cs"/>
-          <w:b/>
-          <w:bCs/>
-          <w:color w:val="FF0000"/>
-          <w:sz w:val="32"/>
-          <w:szCs w:val="32"/>
-          <w:rtl/>
-          <w:lang w:val="en-US"/>
-        </w:rPr>
-        <w:t xml:space="preserve">לסדר שהערך המוחזר הוא פשוט הפונקציה בלי הגדרת המערך </w:t>
-      </w:r>
-      <w:r>
-        <w:rPr>
-          <w:rFonts w:asciiTheme="majorBidi" w:eastAsiaTheme="minorEastAsia" w:hAnsiTheme="majorBidi" w:cstheme="majorBidi"/>
-          <w:b/>
-          <w:bCs/>
-          <w:color w:val="FF0000"/>
-          <w:sz w:val="32"/>
-          <w:szCs w:val="32"/>
-          <w:lang w:val="en-US"/>
-        </w:rPr>
-        <w:t>info</w:t>
-      </w:r>
-      <w:r>
-        <w:rPr>
-          <w:rFonts w:asciiTheme="majorBidi" w:eastAsiaTheme="minorEastAsia" w:hAnsiTheme="majorBidi" w:cstheme="majorBidi" w:hint="cs"/>
-          <w:b/>
-          <w:bCs/>
-          <w:color w:val="FF0000"/>
-          <w:sz w:val="32"/>
-          <w:szCs w:val="32"/>
-          <w:rtl/>
-          <w:lang w:val="en-US"/>
-        </w:rPr>
-        <w:t>!!</w:t>
       </w:r>
     </w:p>
     <w:p>
@@ -4167,126 +3944,6 @@
     </w:p>
     <w:p>
       <w:pPr>
-        <w:bidi/>
-        <w:spacing w:line="360" w:lineRule="auto"/>
-        <w:ind w:left="720"/>
-        <w:rPr>
-          <w:rFonts w:asciiTheme="majorBidi" w:hAnsiTheme="majorBidi" w:cstheme="majorBidi"/>
-          <w:b/>
-          <w:bCs/>
-          <w:i/>
-          <w:color w:val="FF0000"/>
-          <w:sz w:val="36"/>
-          <w:szCs w:val="36"/>
-          <w:rtl/>
-          <w:lang w:val="en-US"/>
-        </w:rPr>
-      </w:pPr>
-      <w:r>
-        <w:rPr>
-          <w:rFonts w:asciiTheme="majorBidi" w:eastAsiaTheme="minorEastAsia" w:hAnsiTheme="majorBidi" w:cstheme="majorBidi" w:hint="cs"/>
-          <w:b/>
-          <w:bCs/>
-          <w:color w:val="FF0000"/>
-          <w:sz w:val="36"/>
-          <w:szCs w:val="36"/>
-          <w:rtl/>
-          <w:lang w:val="en-US"/>
-        </w:rPr>
-        <w:t>לשנות</w:t>
-      </w:r>
-      <w:r>
-        <w:rPr>
-          <w:rFonts w:asciiTheme="majorBidi" w:eastAsiaTheme="minorEastAsia" w:hAnsiTheme="majorBidi" w:cstheme="majorBidi" w:hint="cs"/>
-          <w:b/>
-          <w:bCs/>
-          <w:color w:val="FF0000"/>
-          <w:sz w:val="36"/>
-          <w:szCs w:val="36"/>
-          <w:rtl/>
-          <w:lang w:val="en-US"/>
-        </w:rPr>
-        <w:t xml:space="preserve"> </w:t>
-      </w:r>
-      <w:r>
-        <w:rPr>
-          <w:rFonts w:asciiTheme="majorBidi" w:eastAsiaTheme="minorEastAsia" w:hAnsiTheme="majorBidi" w:cstheme="majorBidi"/>
-          <w:b/>
-          <w:bCs/>
-          <w:color w:val="FF0000"/>
-          <w:sz w:val="36"/>
-          <w:szCs w:val="36"/>
-          <w:lang w:val="en-US"/>
-        </w:rPr>
-        <w:t xml:space="preserve"> info</w:t>
-      </w:r>
-      <w:r>
-        <w:rPr>
-          <w:rFonts w:asciiTheme="majorBidi" w:eastAsiaTheme="minorEastAsia" w:hAnsiTheme="majorBidi" w:cstheme="majorBidi" w:hint="cs"/>
-          <w:b/>
-          <w:bCs/>
-          <w:color w:val="FF0000"/>
-          <w:sz w:val="36"/>
-          <w:szCs w:val="36"/>
-          <w:rtl/>
-          <w:lang w:val="en-US"/>
-        </w:rPr>
-        <w:t xml:space="preserve"> ל- </w:t>
-      </w:r>
-      <w:proofErr w:type="spellStart"/>
-      <w:r>
-        <w:rPr>
-          <w:rFonts w:asciiTheme="majorBidi" w:eastAsiaTheme="minorEastAsia" w:hAnsiTheme="majorBidi" w:cstheme="majorBidi"/>
-          <w:b/>
-          <w:bCs/>
-          <w:color w:val="FF0000"/>
-          <w:sz w:val="36"/>
-          <w:szCs w:val="36"/>
-          <w:lang w:val="en-US"/>
-        </w:rPr>
-        <w:t>g</w:t>
-      </w:r>
-      <w:r>
-        <w:rPr>
-          <w:rFonts w:asciiTheme="majorBidi" w:eastAsiaTheme="minorEastAsia" w:hAnsiTheme="majorBidi" w:cstheme="majorBidi"/>
-          <w:b/>
-          <w:bCs/>
-          <w:color w:val="FF0000"/>
-          <w:sz w:val="36"/>
-          <w:szCs w:val="36"/>
-          <w:lang w:val="en-US"/>
-        </w:rPr>
-        <w:t>etvalue</w:t>
-      </w:r>
-      <w:proofErr w:type="spellEnd"/>
-      <w:r>
-        <w:rPr>
-          <w:rFonts w:asciiTheme="majorBidi" w:eastAsiaTheme="minorEastAsia" w:hAnsiTheme="majorBidi" w:cstheme="majorBidi"/>
-          <w:b/>
-          <w:bCs/>
-          <w:color w:val="FF0000"/>
-          <w:sz w:val="36"/>
-          <w:szCs w:val="36"/>
-          <w:lang w:val="en-US"/>
-        </w:rPr>
-        <w:t xml:space="preserve"> </w:t>
-      </w:r>
-      <w:r>
-        <w:rPr>
-          <w:rFonts w:asciiTheme="majorBidi" w:eastAsiaTheme="minorEastAsia" w:hAnsiTheme="majorBidi" w:cstheme="majorBidi" w:hint="cs"/>
-          <w:b/>
-          <w:bCs/>
-          <w:color w:val="FF0000"/>
-          <w:sz w:val="36"/>
-          <w:szCs w:val="36"/>
-          <w:rtl/>
-          <w:lang w:val="en-US"/>
-        </w:rPr>
-        <w:t>!!</w:t>
-      </w:r>
-    </w:p>
-    <w:p>
-      <w:pPr>
         <w:pStyle w:val="ListParagraph"/>
         <w:numPr>
           <w:ilvl w:val="0"/>
@@ -5656,7 +5313,7 @@
             <w:szCs w:val="28"/>
             <w:lang w:val="en-US"/>
           </w:rPr>
-          <m:t>info</m:t>
+          <m:t>son</m:t>
         </m:r>
       </m:oMath>
       <w:r>
@@ -5667,17 +5324,26 @@
           <w:rtl/>
           <w:lang w:val="en-US"/>
         </w:rPr>
-        <w:t xml:space="preserve"> </w:t>
+        <w:t xml:space="preserve">- </w:t>
+      </w:r>
+      <w:r>
+        <w:rPr>
+          <w:rFonts w:ascii="David" w:eastAsiaTheme="minorEastAsia" w:hAnsi="David" w:cs="David" w:hint="cs"/>
+          <w:sz w:val="28"/>
+          <w:szCs w:val="28"/>
+          <w:rtl/>
+          <w:lang w:val="en-US"/>
+        </w:rPr>
+        <w:t>מחזיר את הבן של הצומת, זה יהיה השורש האמיתי של העץ</w:t>
       </w:r>
       <w:r>
         <w:rPr>
           <w:rFonts w:ascii="David" w:eastAsiaTheme="minorEastAsia" w:hAnsi="David" w:cs="David"/>
           <w:sz w:val="28"/>
           <w:szCs w:val="28"/>
-          <w:rtl/>
-          <w:lang w:val="en-US"/>
-        </w:rPr>
-        <w:t>–</w:t>
+          <w:lang w:val="en-US"/>
+        </w:rPr>
+        <w:t>.</w:t>
       </w:r>
       <w:r>
         <w:rPr>
@@ -5687,7 +5353,7 @@
           <w:rtl/>
           <w:lang w:val="en-US"/>
         </w:rPr>
-        <w:t xml:space="preserve"> שומר את ערכו של </w:t>
+        <w:t xml:space="preserve"> ה</w:t>
       </w:r>
       <w:r>
         <w:rPr>
@@ -5697,238 +5363,334 @@
           <w:rtl/>
           <w:lang w:val="en-US"/>
         </w:rPr>
-        <w:t>השורש</w:t>
+        <w:t xml:space="preserve">מחלקה עושה העמסה לכל הפעולות </w:t>
+      </w:r>
+      <w:r>
+        <w:rPr>
+          <w:rFonts w:ascii="David" w:eastAsiaTheme="minorEastAsia" w:hAnsi="David" w:cs="David"/>
+          <w:sz w:val="28"/>
+          <w:szCs w:val="28"/>
+          <w:lang w:val="en-US"/>
+        </w:rPr>
+        <w:t>left</w:t>
+      </w:r>
+      <w:r>
+        <w:rPr>
+          <w:rFonts w:ascii="David" w:eastAsiaTheme="minorEastAsia" w:hAnsi="David" w:cs="David" w:hint="cs"/>
+          <w:sz w:val="28"/>
+          <w:szCs w:val="28"/>
+          <w:rtl/>
+          <w:lang w:val="en-US"/>
+        </w:rPr>
+        <w:t xml:space="preserve"> ו-</w:t>
+      </w:r>
+      <w:r>
+        <w:rPr>
+          <w:rFonts w:ascii="David" w:eastAsiaTheme="minorEastAsia" w:hAnsi="David" w:cs="David"/>
+          <w:sz w:val="28"/>
+          <w:szCs w:val="28"/>
+          <w:lang w:val="en-US"/>
+        </w:rPr>
+        <w:t>right</w:t>
+      </w:r>
+      <w:r>
+        <w:rPr>
+          <w:rFonts w:ascii="David" w:eastAsiaTheme="minorEastAsia" w:hAnsi="David" w:cs="David" w:hint="cs"/>
+          <w:sz w:val="28"/>
+          <w:szCs w:val="28"/>
+          <w:rtl/>
+          <w:lang w:val="en-US"/>
+        </w:rPr>
+        <w:t xml:space="preserve"> עבור הצומת ומחזירה את אותו בן עבור שניהם.</w:t>
       </w:r>
     </w:p>
     <w:p>
       <w:pPr>
-        <w:pStyle w:val="ListParagraph"/>
-        <w:numPr>
-          <w:ilvl w:val="0"/>
-          <w:numId w:val="9"/>
-        </w:numPr>
         <w:bidi/>
-        <w:rPr>
-          <w:rFonts w:ascii="David" w:eastAsiaTheme="minorEastAsia" w:hAnsi="David" w:cs="David"/>
-          <w:color w:val="FF0000"/>
-          <w:sz w:val="28"/>
-          <w:szCs w:val="28"/>
-          <w:lang w:val="en-US"/>
-        </w:rPr>
-      </w:pPr>
-      <m:oMath>
-        <m:r>
-          <w:rPr>
-            <w:rFonts w:ascii="Cambria Math" w:eastAsiaTheme="minorEastAsia" w:hAnsi="Cambria Math" w:cs="David"/>
-            <w:color w:val="FF0000"/>
-            <w:sz w:val="28"/>
-            <w:szCs w:val="28"/>
-            <w:lang w:val="en-US"/>
-          </w:rPr>
-          <m:t>son</m:t>
-        </m:r>
-      </m:oMath>
-      <w:r>
-        <w:rPr>
-          <w:rFonts w:ascii="David" w:eastAsiaTheme="minorEastAsia" w:hAnsi="David" w:cs="David" w:hint="cs"/>
-          <w:color w:val="FF0000"/>
-          <w:sz w:val="28"/>
-          <w:szCs w:val="28"/>
-          <w:rtl/>
-          <w:lang w:val="en-US"/>
-        </w:rPr>
-        <w:t xml:space="preserve">- </w:t>
-      </w:r>
-      <w:r>
-        <w:rPr>
-          <w:rFonts w:ascii="David" w:eastAsiaTheme="minorEastAsia" w:hAnsi="David" w:cs="David"/>
-          <w:color w:val="FF0000"/>
-          <w:sz w:val="28"/>
-          <w:szCs w:val="28"/>
-          <w:lang w:val="en-US"/>
-        </w:rPr>
-        <w:t>------</w:t>
+        <w:spacing w:line="360" w:lineRule="auto"/>
+        <w:rPr>
+          <w:rFonts w:asciiTheme="majorBidi" w:eastAsiaTheme="minorEastAsia" w:hAnsiTheme="majorBidi" w:cstheme="majorBidi"/>
+          <w:sz w:val="28"/>
+          <w:szCs w:val="28"/>
+          <w:rtl/>
+          <w:lang w:val="en-US"/>
+        </w:rPr>
+      </w:pPr>
+      <w:r>
+        <w:rPr>
+          <w:rFonts w:asciiTheme="majorBidi" w:eastAsiaTheme="minorEastAsia" w:hAnsiTheme="majorBidi" w:cstheme="majorBidi" w:hint="cs"/>
+          <w:sz w:val="28"/>
+          <w:szCs w:val="28"/>
+          <w:rtl/>
+          <w:lang w:val="en-US"/>
+        </w:rPr>
+        <w:t xml:space="preserve">מחלקה היורשת מהמחלקה </w:t>
+      </w:r>
+      <m:oMath>
+        <m:r>
+          <w:rPr>
+            <w:rFonts w:ascii="Cambria Math" w:eastAsiaTheme="minorEastAsia" w:hAnsi="Cambria Math" w:cstheme="majorBidi"/>
+            <w:sz w:val="28"/>
+            <w:szCs w:val="28"/>
+            <w:lang w:val="en-US"/>
+          </w:rPr>
+          <m:t>AVLNode</m:t>
+        </m:r>
+      </m:oMath>
+      <w:r>
+        <w:rPr>
+          <w:rFonts w:asciiTheme="majorBidi" w:eastAsiaTheme="minorEastAsia" w:hAnsiTheme="majorBidi" w:cstheme="majorBidi" w:hint="cs"/>
+          <w:sz w:val="28"/>
+          <w:szCs w:val="28"/>
+          <w:rtl/>
+          <w:lang w:val="en-US"/>
+        </w:rPr>
+        <w:t xml:space="preserve"> ומשמ</w:t>
+      </w:r>
+      <w:r>
+        <w:rPr>
+          <w:rFonts w:asciiTheme="majorBidi" w:eastAsiaTheme="minorEastAsia" w:hAnsiTheme="majorBidi" w:cstheme="majorBidi" w:hint="cs"/>
+          <w:sz w:val="28"/>
+          <w:szCs w:val="28"/>
+          <w:rtl/>
+          <w:lang w:val="en-US"/>
+        </w:rPr>
+        <w:t>ש</w:t>
+      </w:r>
+      <w:r>
+        <w:rPr>
+          <w:rFonts w:asciiTheme="majorBidi" w:eastAsiaTheme="minorEastAsia" w:hAnsiTheme="majorBidi" w:cstheme="majorBidi" w:hint="cs"/>
+          <w:sz w:val="28"/>
+          <w:szCs w:val="28"/>
+          <w:rtl/>
+          <w:lang w:val="en-US"/>
+        </w:rPr>
+        <w:t>ת להגדרת שורש</w:t>
+      </w:r>
+      <w:r>
+        <w:rPr>
+          <w:rFonts w:asciiTheme="majorBidi" w:eastAsiaTheme="minorEastAsia" w:hAnsiTheme="majorBidi" w:cstheme="majorBidi" w:hint="cs"/>
+          <w:sz w:val="28"/>
+          <w:szCs w:val="28"/>
+          <w:rtl/>
+          <w:lang w:val="en-US"/>
+        </w:rPr>
+        <w:t xml:space="preserve"> העץ</w:t>
+      </w:r>
+      <w:r>
+        <w:rPr>
+          <w:rFonts w:asciiTheme="majorBidi" w:eastAsiaTheme="minorEastAsia" w:hAnsiTheme="majorBidi" w:cstheme="majorBidi" w:hint="cs"/>
+          <w:sz w:val="28"/>
+          <w:szCs w:val="28"/>
+          <w:rtl/>
+          <w:lang w:val="en-US"/>
+        </w:rPr>
+        <w:t xml:space="preserve"> </w:t>
+      </w:r>
+      <w:r>
+        <w:rPr>
+          <w:rFonts w:asciiTheme="majorBidi" w:eastAsiaTheme="minorEastAsia" w:hAnsiTheme="majorBidi" w:cstheme="majorBidi" w:hint="cs"/>
+          <w:sz w:val="28"/>
+          <w:szCs w:val="28"/>
+          <w:rtl/>
+          <w:lang w:val="en-US"/>
+        </w:rPr>
+        <w:t>ותפעולו בפעולות השונות</w:t>
+      </w:r>
+      <w:r>
+        <w:rPr>
+          <w:rFonts w:asciiTheme="majorBidi" w:eastAsiaTheme="minorEastAsia" w:hAnsiTheme="majorBidi" w:cstheme="majorBidi" w:hint="cs"/>
+          <w:sz w:val="28"/>
+          <w:szCs w:val="28"/>
+          <w:rtl/>
+          <w:lang w:val="en-US"/>
+        </w:rPr>
+        <w:t>.</w:t>
+      </w:r>
+      <w:r>
+        <w:rPr>
+          <w:rFonts w:asciiTheme="majorBidi" w:eastAsiaTheme="minorEastAsia" w:hAnsiTheme="majorBidi" w:cstheme="majorBidi" w:hint="cs"/>
+          <w:sz w:val="28"/>
+          <w:szCs w:val="28"/>
+          <w:rtl/>
+          <w:lang w:val="en-US"/>
+        </w:rPr>
+        <w:t xml:space="preserve"> כמו כן כל הפעולות </w:t>
+      </w:r>
+      <w:r>
+        <w:rPr>
+          <w:rFonts w:asciiTheme="majorBidi" w:eastAsiaTheme="minorEastAsia" w:hAnsiTheme="majorBidi" w:cstheme="majorBidi" w:hint="cs"/>
+          <w:sz w:val="28"/>
+          <w:szCs w:val="28"/>
+          <w:rtl/>
+          <w:lang w:val="en-US"/>
+        </w:rPr>
+        <w:t xml:space="preserve">הנוספות </w:t>
+      </w:r>
+      <w:r>
+        <w:rPr>
+          <w:rFonts w:asciiTheme="majorBidi" w:eastAsiaTheme="minorEastAsia" w:hAnsiTheme="majorBidi" w:cstheme="majorBidi" w:hint="cs"/>
+          <w:sz w:val="28"/>
+          <w:szCs w:val="28"/>
+          <w:rtl/>
+          <w:lang w:val="en-US"/>
+        </w:rPr>
+        <w:t xml:space="preserve">במחלקה זו עובדות בסיבוכיות זמן </w:t>
+      </w:r>
+      <m:oMath>
+        <m:r>
+          <w:rPr>
+            <w:rFonts w:ascii="Cambria Math" w:eastAsiaTheme="minorEastAsia" w:hAnsi="Cambria Math" w:cstheme="majorBidi"/>
+            <w:sz w:val="28"/>
+            <w:szCs w:val="28"/>
+            <w:lang w:val="en-US"/>
+          </w:rPr>
+          <m:t>O(1)</m:t>
+        </m:r>
+      </m:oMath>
+      <w:r>
+        <w:rPr>
+          <w:rFonts w:asciiTheme="majorBidi" w:eastAsiaTheme="minorEastAsia" w:hAnsiTheme="majorBidi" w:cstheme="majorBidi" w:hint="cs"/>
+          <w:sz w:val="28"/>
+          <w:szCs w:val="28"/>
+          <w:rtl/>
+          <w:lang w:val="en-US"/>
+        </w:rPr>
+        <w:t>.</w:t>
       </w:r>
     </w:p>
     <w:p>
       <w:pPr>
-        <w:pStyle w:val="ListParagraph"/>
-        <w:numPr>
-          <w:ilvl w:val="0"/>
-          <w:numId w:val="9"/>
-        </w:numPr>
-        <w:bidi/>
-        <w:rPr>
-          <w:rFonts w:ascii="David" w:eastAsiaTheme="minorEastAsia" w:hAnsi="David" w:cs="David"/>
-          <w:color w:val="FF0000"/>
-          <w:sz w:val="28"/>
-          <w:szCs w:val="28"/>
-          <w:lang w:val="en-US"/>
-        </w:rPr>
-      </w:pPr>
-      <m:oMath>
-        <m:r>
-          <w:rPr>
-            <w:rFonts w:ascii="Cambria Math" w:eastAsiaTheme="minorEastAsia" w:hAnsi="Cambria Math" w:cs="David"/>
-            <w:color w:val="FF0000"/>
-            <w:sz w:val="28"/>
-            <w:szCs w:val="28"/>
-            <w:lang w:val="en-US"/>
-          </w:rPr>
-          <m:t>parent</m:t>
-        </m:r>
-      </m:oMath>
-      <w:r>
-        <w:rPr>
-          <w:rFonts w:ascii="David" w:eastAsiaTheme="minorEastAsia" w:hAnsi="David" w:cs="David" w:hint="cs"/>
-          <w:color w:val="FF0000"/>
-          <w:sz w:val="28"/>
-          <w:szCs w:val="28"/>
-          <w:rtl/>
-          <w:lang w:val="en-US"/>
-        </w:rPr>
-        <w:t xml:space="preserve"> - -----</w:t>
-      </w:r>
-    </w:p>
-    <w:p>
-      <w:pPr>
         <w:bidi/>
         <w:spacing w:line="360" w:lineRule="auto"/>
         <w:rPr>
           <w:rFonts w:asciiTheme="majorBidi" w:eastAsiaTheme="minorEastAsia" w:hAnsiTheme="majorBidi" w:cstheme="majorBidi"/>
-          <w:sz w:val="28"/>
-          <w:szCs w:val="28"/>
-          <w:rtl/>
-          <w:lang w:val="en-US"/>
-        </w:rPr>
-      </w:pPr>
-      <w:r>
-        <w:rPr>
-          <w:rFonts w:asciiTheme="majorBidi" w:eastAsiaTheme="minorEastAsia" w:hAnsiTheme="majorBidi" w:cstheme="majorBidi" w:hint="cs"/>
-          <w:sz w:val="28"/>
-          <w:szCs w:val="28"/>
-          <w:rtl/>
-          <w:lang w:val="en-US"/>
-        </w:rPr>
-        <w:t xml:space="preserve">מחלקה היורשת מהמחלקה </w:t>
-      </w:r>
-      <m:oMath>
-        <m:r>
-          <w:rPr>
-            <w:rFonts w:ascii="Cambria Math" w:eastAsiaTheme="minorEastAsia" w:hAnsi="Cambria Math" w:cstheme="majorBidi"/>
-            <w:sz w:val="28"/>
-            <w:szCs w:val="28"/>
-            <w:lang w:val="en-US"/>
-          </w:rPr>
-          <m:t>AVLNode</m:t>
-        </m:r>
-      </m:oMath>
-      <w:r>
-        <w:rPr>
-          <w:rFonts w:asciiTheme="majorBidi" w:eastAsiaTheme="minorEastAsia" w:hAnsiTheme="majorBidi" w:cstheme="majorBidi" w:hint="cs"/>
-          <w:sz w:val="28"/>
-          <w:szCs w:val="28"/>
-          <w:rtl/>
-          <w:lang w:val="en-US"/>
-        </w:rPr>
-        <w:t xml:space="preserve"> ומשמת להגדרת שורש</w:t>
-      </w:r>
-      <w:r>
-        <w:rPr>
-          <w:rFonts w:asciiTheme="majorBidi" w:eastAsiaTheme="minorEastAsia" w:hAnsiTheme="majorBidi" w:cstheme="majorBidi" w:hint="cs"/>
-          <w:sz w:val="28"/>
-          <w:szCs w:val="28"/>
-          <w:rtl/>
-          <w:lang w:val="en-US"/>
-        </w:rPr>
-        <w:t xml:space="preserve"> העץ</w:t>
-      </w:r>
-      <w:r>
-        <w:rPr>
-          <w:rFonts w:asciiTheme="majorBidi" w:eastAsiaTheme="minorEastAsia" w:hAnsiTheme="majorBidi" w:cstheme="majorBidi" w:hint="cs"/>
-          <w:sz w:val="28"/>
-          <w:szCs w:val="28"/>
-          <w:rtl/>
-          <w:lang w:val="en-US"/>
-        </w:rPr>
-        <w:t xml:space="preserve"> </w:t>
-      </w:r>
-      <w:r>
-        <w:rPr>
-          <w:rFonts w:asciiTheme="majorBidi" w:eastAsiaTheme="minorEastAsia" w:hAnsiTheme="majorBidi" w:cstheme="majorBidi" w:hint="cs"/>
-          <w:sz w:val="28"/>
-          <w:szCs w:val="28"/>
-          <w:rtl/>
-          <w:lang w:val="en-US"/>
-        </w:rPr>
-        <w:t xml:space="preserve"> ותפעולו בפעולות השונות</w:t>
-      </w:r>
-      <w:r>
-        <w:rPr>
-          <w:rFonts w:asciiTheme="majorBidi" w:eastAsiaTheme="minorEastAsia" w:hAnsiTheme="majorBidi" w:cstheme="majorBidi" w:hint="cs"/>
-          <w:sz w:val="28"/>
-          <w:szCs w:val="28"/>
-          <w:rtl/>
-          <w:lang w:val="en-US"/>
-        </w:rPr>
-        <w:t>.</w:t>
-      </w:r>
-      <w:r>
-        <w:rPr>
-          <w:rFonts w:asciiTheme="majorBidi" w:eastAsiaTheme="minorEastAsia" w:hAnsiTheme="majorBidi" w:cstheme="majorBidi" w:hint="cs"/>
-          <w:sz w:val="28"/>
-          <w:szCs w:val="28"/>
-          <w:rtl/>
-          <w:lang w:val="en-US"/>
-        </w:rPr>
-        <w:t xml:space="preserve"> כמו כן כל הפעולות במחלקה זו עובדות בסיבוכיות זמן </w:t>
-      </w:r>
-      <m:oMath>
-        <m:r>
-          <w:rPr>
-            <w:rFonts w:ascii="Cambria Math" w:eastAsiaTheme="minorEastAsia" w:hAnsi="Cambria Math" w:cstheme="majorBidi"/>
-            <w:sz w:val="28"/>
-            <w:szCs w:val="28"/>
-            <w:lang w:val="en-US"/>
-          </w:rPr>
-          <m:t>O(1)</m:t>
-        </m:r>
-      </m:oMath>
-      <w:r>
-        <w:rPr>
-          <w:rFonts w:asciiTheme="majorBidi" w:eastAsiaTheme="minorEastAsia" w:hAnsiTheme="majorBidi" w:cstheme="majorBidi" w:hint="cs"/>
-          <w:sz w:val="28"/>
-          <w:szCs w:val="28"/>
-          <w:rtl/>
-          <w:lang w:val="en-US"/>
-        </w:rPr>
-        <w:t>.</w:t>
-      </w:r>
-    </w:p>
-    <w:p>
-      <w:pPr>
-        <w:bidi/>
-        <w:spacing w:line="360" w:lineRule="auto"/>
-        <w:rPr>
-          <w:rFonts w:asciiTheme="majorBidi" w:eastAsiaTheme="minorEastAsia" w:hAnsiTheme="majorBidi" w:cstheme="majorBidi"/>
           <w:i/>
-          <w:color w:val="00B050"/>
-          <w:sz w:val="28"/>
-          <w:szCs w:val="28"/>
-          <w:rtl/>
-          <w:lang w:val="en-US"/>
-        </w:rPr>
-      </w:pPr>
-      <w:r>
-        <w:rPr>
-          <w:rFonts w:asciiTheme="majorBidi" w:eastAsiaTheme="minorEastAsia" w:hAnsiTheme="majorBidi" w:cstheme="majorBidi" w:hint="cs"/>
-          <w:color w:val="00B050"/>
-          <w:sz w:val="28"/>
-          <w:szCs w:val="28"/>
-          <w:rtl/>
-          <w:lang w:val="en-US"/>
-        </w:rPr>
-        <w:t>----- להוסיף הסבר למה הוספנו את המחלקה הזו -----</w:t>
+          <w:sz w:val="28"/>
+          <w:szCs w:val="28"/>
+          <w:rtl/>
+          <w:lang w:val="en-US"/>
+        </w:rPr>
+      </w:pPr>
+      <w:r>
+        <w:rPr>
+          <w:rFonts w:asciiTheme="majorBidi" w:eastAsiaTheme="minorEastAsia" w:hAnsiTheme="majorBidi" w:cstheme="majorBidi" w:hint="cs"/>
+          <w:sz w:val="28"/>
+          <w:szCs w:val="28"/>
+          <w:rtl/>
+          <w:lang w:val="en-US"/>
+        </w:rPr>
+        <w:t>בכל עץ יש עצם אחד מסוג זה ו</w:t>
+      </w:r>
+      <w:r>
+        <w:rPr>
+          <w:rFonts w:asciiTheme="majorBidi" w:eastAsiaTheme="minorEastAsia" w:hAnsiTheme="majorBidi" w:cstheme="majorBidi" w:hint="cs"/>
+          <w:sz w:val="28"/>
+          <w:szCs w:val="28"/>
+          <w:rtl/>
+          <w:lang w:val="en-US"/>
+        </w:rPr>
+        <w:t>תפקיד</w:t>
+      </w:r>
+      <w:r>
+        <w:rPr>
+          <w:rFonts w:asciiTheme="majorBidi" w:eastAsiaTheme="minorEastAsia" w:hAnsiTheme="majorBidi" w:cstheme="majorBidi" w:hint="cs"/>
+          <w:sz w:val="28"/>
+          <w:szCs w:val="28"/>
+          <w:rtl/>
+          <w:lang w:val="en-US"/>
+        </w:rPr>
+        <w:t>ו</w:t>
+      </w:r>
+      <w:r>
+        <w:rPr>
+          <w:rFonts w:asciiTheme="majorBidi" w:eastAsiaTheme="minorEastAsia" w:hAnsiTheme="majorBidi" w:cstheme="majorBidi" w:hint="cs"/>
+          <w:sz w:val="28"/>
+          <w:szCs w:val="28"/>
+          <w:rtl/>
+          <w:lang w:val="en-US"/>
+        </w:rPr>
+        <w:t xml:space="preserve"> ה</w:t>
+      </w:r>
+      <w:r>
+        <w:rPr>
+          <w:rFonts w:asciiTheme="majorBidi" w:eastAsiaTheme="minorEastAsia" w:hAnsiTheme="majorBidi" w:cstheme="majorBidi" w:hint="cs"/>
+          <w:sz w:val="28"/>
+          <w:szCs w:val="28"/>
+          <w:rtl/>
+          <w:lang w:val="en-US"/>
+        </w:rPr>
+        <w:t>ו</w:t>
+      </w:r>
+      <w:r>
+        <w:rPr>
+          <w:rFonts w:asciiTheme="majorBidi" w:eastAsiaTheme="minorEastAsia" w:hAnsiTheme="majorBidi" w:cstheme="majorBidi" w:hint="cs"/>
+          <w:sz w:val="28"/>
+          <w:szCs w:val="28"/>
+          <w:rtl/>
+          <w:lang w:val="en-US"/>
+        </w:rPr>
+        <w:t>א לשמש כאב וירטואלי לשורש האמיתי של העץ</w:t>
+      </w:r>
+      <w:r>
+        <w:rPr>
+          <w:rFonts w:asciiTheme="majorBidi" w:eastAsiaTheme="minorEastAsia" w:hAnsiTheme="majorBidi" w:cstheme="majorBidi" w:hint="cs"/>
+          <w:sz w:val="28"/>
+          <w:szCs w:val="28"/>
+          <w:rtl/>
+          <w:lang w:val="en-US"/>
+        </w:rPr>
+        <w:t>,</w:t>
+      </w:r>
+      <w:r>
+        <w:rPr>
+          <w:rFonts w:asciiTheme="majorBidi" w:eastAsiaTheme="minorEastAsia" w:hAnsiTheme="majorBidi" w:cstheme="majorBidi" w:hint="cs"/>
+          <w:sz w:val="28"/>
+          <w:szCs w:val="28"/>
+          <w:rtl/>
+          <w:lang w:val="en-US"/>
+        </w:rPr>
+        <w:t xml:space="preserve"> לצורך אחידות ופשטות ביישום פעולות הרוטציה והמחיקה של העץ. בגלל שהשורש </w:t>
+      </w:r>
+      <w:r>
+        <w:rPr>
+          <w:rFonts w:asciiTheme="majorBidi" w:eastAsiaTheme="minorEastAsia" w:hAnsiTheme="majorBidi" w:cstheme="majorBidi" w:hint="cs"/>
+          <w:sz w:val="28"/>
+          <w:szCs w:val="28"/>
+          <w:rtl/>
+          <w:lang w:val="en-US"/>
+        </w:rPr>
+        <w:t xml:space="preserve">האמיתי </w:t>
+      </w:r>
+      <w:r>
+        <w:rPr>
+          <w:rFonts w:asciiTheme="majorBidi" w:eastAsiaTheme="minorEastAsia" w:hAnsiTheme="majorBidi" w:cstheme="majorBidi" w:hint="cs"/>
+          <w:sz w:val="28"/>
+          <w:szCs w:val="28"/>
+          <w:rtl/>
+          <w:lang w:val="en-US"/>
+        </w:rPr>
+        <w:t>מוגדר כבן של השורש הווירטואל</w:t>
+      </w:r>
+      <w:r>
+        <w:rPr>
+          <w:rFonts w:asciiTheme="majorBidi" w:eastAsiaTheme="minorEastAsia" w:hAnsiTheme="majorBidi" w:cstheme="majorBidi" w:hint="eastAsia"/>
+          <w:sz w:val="28"/>
+          <w:szCs w:val="28"/>
+          <w:rtl/>
+          <w:lang w:val="en-US"/>
+        </w:rPr>
+        <w:t>י</w:t>
+      </w:r>
+      <w:r>
+        <w:rPr>
+          <w:rFonts w:asciiTheme="majorBidi" w:eastAsiaTheme="minorEastAsia" w:hAnsiTheme="majorBidi" w:cstheme="majorBidi" w:hint="cs"/>
+          <w:sz w:val="28"/>
+          <w:szCs w:val="28"/>
+          <w:rtl/>
+          <w:lang w:val="en-US"/>
+        </w:rPr>
+        <w:t xml:space="preserve"> לא נצטרך להחריג בפעולות את צורת הטיפול בצומת במידה והיא שורש.</w:t>
       </w:r>
     </w:p>
     <w:sectPr>
@@ -6039,27 +5801,7 @@
         <w:szCs w:val="20"/>
         <w:rtl/>
       </w:rPr>
-      <w:t xml:space="preserve"> </w:t>
-    </w:r>
-    <w:proofErr w:type="spellStart"/>
-    <w:r>
-      <w:rPr>
-        <w:rFonts w:ascii="David" w:hAnsi="David" w:cs="David"/>
-        <w:sz w:val="20"/>
-        <w:szCs w:val="20"/>
-        <w:rtl/>
-      </w:rPr>
-      <w:t>ניסנקורן</w:t>
-    </w:r>
-    <w:proofErr w:type="spellEnd"/>
-    <w:r>
-      <w:rPr>
-        <w:rFonts w:ascii="David" w:hAnsi="David" w:cs="David"/>
-        <w:sz w:val="20"/>
-        <w:szCs w:val="20"/>
-        <w:rtl/>
-      </w:rPr>
-      <w:t xml:space="preserve"> ---------</w:t>
+      <w:t xml:space="preserve"> ניסנקורן ---------</w:t>
     </w:r>
   </w:p>
 </w:hdr>
@@ -7840,7 +7582,6 @@
   <w:style w:type="character" w:default="1" w:styleId="DefaultParagraphFont">
     <w:name w:val="Default Paragraph Font"/>
     <w:uiPriority w:val="1"/>
-    <w:semiHidden/>
     <w:unhideWhenUsed/>
   </w:style>
   <w:style w:type="table" w:default="1" w:styleId="TableNormal">

</xml_diff>

<commit_message>
fixed a bug in counter and updated tester things
</commit_message>
<xml_diff>
--- a/hw1ds/Code_documentation.docx
+++ b/hw1ds/Code_documentation.docx
@@ -1838,7 +1838,7 @@
           <w:rtl/>
           <w:lang w:val="en-US"/>
         </w:rPr>
-        <w:t xml:space="preserve">כמו בהכנסה אנו עולים כל פעם לאב של הצומת ומבצעים פעולת איזון עליו עד שמגיעים לשורש או לצומת שלא צריך איזון. </w:t>
+        <w:t xml:space="preserve">כמו בהכנסה אנו עולים כל פעם לאב של הצומת ומבצעים פעולת איזון עליו עד שמגיעים לשורש. </w:t>
       </w:r>
       <w:r>
         <w:rPr>
@@ -2985,7 +2985,6 @@
             <w:szCs w:val="28"/>
             <w:lang w:val="en-US"/>
           </w:rPr>
-          <w:lastRenderedPageBreak/>
           <m:t>in_order_value_array(boolean [] arr, AVLNode node, int []index)</m:t>
         </m:r>
       </m:oMath>
@@ -3073,7 +3072,18 @@
           <w:rtl/>
           <w:lang w:val="en-US"/>
         </w:rPr>
-        <w:t xml:space="preserve"> עבודה עבור גישה למפתח הצומת השמתו במערך והגדלת האינדקס. לכן בסה"כ סיבוכיות הזמן של פונקציה זו </w:t>
+        <w:t xml:space="preserve"> עבודה עבור גישה למפתח </w:t>
+      </w:r>
+      <w:r>
+        <w:rPr>
+          <w:rFonts w:asciiTheme="majorBidi" w:eastAsiaTheme="minorEastAsia" w:hAnsiTheme="majorBidi" w:cstheme="majorBidi" w:hint="cs"/>
+          <w:sz w:val="28"/>
+          <w:szCs w:val="28"/>
+          <w:rtl/>
+          <w:lang w:val="en-US"/>
+        </w:rPr>
+        <w:lastRenderedPageBreak/>
+        <w:t xml:space="preserve">הצומת השמתו במערך והגדלת האינדקס. לכן בסה"כ סיבוכיות הזמן של פונקציה זו </w:t>
       </w:r>
       <m:oMath>
         <m:r>
@@ -4526,7 +4536,6 @@
               <w:u w:val="single"/>
               <w:lang w:val="en-US"/>
             </w:rPr>
-            <w:lastRenderedPageBreak/>
             <m:t>AVLNode</m:t>
           </m:r>
         </m:oMath>
@@ -4614,6 +4623,7 @@
           <w:rtl/>
           <w:lang w:val="en-US"/>
         </w:rPr>
+        <w:lastRenderedPageBreak/>
         <w:t xml:space="preserve">שדות המחלקה: </w:t>
       </w:r>
     </w:p>

</xml_diff>